<commit_message>
Modifica dicitura test in word
</commit_message>
<xml_diff>
--- a/[CORSO IS] MARESCA MICHELE N46003789 TEST/[CORSO IS] MARESCA MICHELE N46003789 TEST FUNZIONALITA CON PARAMETRO.docx
+++ b/[CORSO IS] MARESCA MICHELE N46003789 TEST/[CORSO IS] MARESCA MICHELE N46003789 TEST FUNZIONALITA CON PARAMETRO.docx
@@ -370,7 +370,7 @@
       <w:tblPr>
         <w:tblW w:w="9632" w:type="dxa"/>
         <w:jc w:val="left"/>
-        <w:tblInd w:w="216" w:type="dxa"/>
+        <w:tblInd w:w="324" w:type="dxa"/>
         <w:tblBorders>
           <w:top w:val="single" w:color="ffffff" w:sz="8" w:space="0" w:shadow="0" w:frame="0"/>
           <w:left w:val="single" w:color="ffffff" w:sz="8" w:space="0" w:shadow="0" w:frame="0"/>
@@ -393,7 +393,7 @@
           <w:shd w:val="clear" w:color="auto" w:fill="cadfff"/>
         </w:tblPrEx>
         <w:trPr>
-          <w:trHeight w:val="482" w:hRule="atLeast"/>
+          <w:trHeight w:val="492" w:hRule="atLeast"/>
         </w:trPr>
         <w:tc>
           <w:tcPr>
@@ -508,7 +508,7 @@
         </w:tc>
         <w:tc>
           <w:tcPr>
-            <w:tcW w:type="dxa" w:w="2346"/>
+            <w:tcW w:type="dxa" w:w="2347"/>
             <w:tcBorders>
               <w:top w:val="single" w:color="000000" w:sz="4" w:space="0" w:shadow="0" w:frame="0"/>
               <w:left w:val="single" w:color="000000" w:sz="4" w:space="0" w:shadow="0" w:frame="0"/>
@@ -575,7 +575,7 @@
         </w:tc>
         <w:tc>
           <w:tcPr>
-            <w:tcW w:type="dxa" w:w="2470"/>
+            <w:tcW w:type="dxa" w:w="2471"/>
             <w:tcBorders>
               <w:top w:val="single" w:color="000000" w:sz="4" w:space="0" w:shadow="0" w:frame="0"/>
               <w:left w:val="single" w:color="000000" w:sz="4" w:space="0" w:shadow="0" w:frame="0"/>
@@ -623,7 +623,7 @@
           <w:shd w:val="clear" w:color="auto" w:fill="cadfff"/>
         </w:tblPrEx>
         <w:trPr>
-          <w:trHeight w:val="1982" w:hRule="atLeast"/>
+          <w:trHeight w:val="2202" w:hRule="atLeast"/>
         </w:trPr>
         <w:tc>
           <w:tcPr>
@@ -908,7 +908,7 @@
         </w:tc>
         <w:tc>
           <w:tcPr>
-            <w:tcW w:type="dxa" w:w="2346"/>
+            <w:tcW w:type="dxa" w:w="2347"/>
             <w:tcBorders>
               <w:top w:val="single" w:color="000000" w:sz="4" w:space="0" w:shadow="0" w:frame="0"/>
               <w:left w:val="single" w:color="000000" w:sz="4" w:space="0" w:shadow="0" w:frame="0"/>
@@ -1036,6 +1036,52 @@
                 <w:rtl w:val="0"/>
                 <w:lang w:val="it-IT"/>
               </w:rPr>
+              <w:t>Tutti i clienti trovati nell</w:t>
+            </w:r>
+            <w:r>
+              <w:rPr>
+                <w:rFonts w:ascii="Times New Roman" w:hAnsi="Times New Roman" w:hint="default"/>
+                <w:b w:val="1"/>
+                <w:bCs w:val="1"/>
+                <w:sz w:val="20"/>
+                <w:szCs w:val="20"/>
+                <w:rtl w:val="0"/>
+                <w:lang w:val="it-IT"/>
+              </w:rPr>
+              <w:t>’</w:t>
+            </w:r>
+            <w:r>
+              <w:rPr>
+                <w:rFonts w:ascii="Times New Roman" w:hAnsi="Times New Roman"/>
+                <w:b w:val="1"/>
+                <w:bCs w:val="1"/>
+                <w:sz w:val="20"/>
+                <w:szCs w:val="20"/>
+                <w:rtl w:val="0"/>
+                <w:lang w:val="it-IT"/>
+              </w:rPr>
+              <w:t>esito del report con</w:t>
+            </w:r>
+            <w:r>
+              <w:rPr>
+                <w:rFonts w:ascii="Times New Roman" w:hAnsi="Times New Roman"/>
+                <w:sz w:val="20"/>
+                <w:szCs w:val="20"/>
+                <w:rtl w:val="0"/>
+                <w:lang w:val="it-IT"/>
+              </w:rPr>
+              <w:t xml:space="preserve"> </w:t>
+            </w:r>
+            <w:r>
+              <w:rPr>
+                <w:rFonts w:ascii="Times New Roman" w:hAnsi="Times New Roman"/>
+                <w:b w:val="1"/>
+                <w:bCs w:val="1"/>
+                <w:sz w:val="20"/>
+                <w:szCs w:val="20"/>
+                <w:rtl w:val="0"/>
+                <w:lang w:val="it-IT"/>
+              </w:rPr>
               <w:t>&gt;N</w:t>
             </w:r>
             <w:r>
@@ -1062,7 +1108,7 @@
         </w:tc>
         <w:tc>
           <w:tcPr>
-            <w:tcW w:type="dxa" w:w="2470"/>
+            <w:tcW w:type="dxa" w:w="2471"/>
             <w:tcBorders>
               <w:top w:val="single" w:color="000000" w:sz="4" w:space="0" w:shadow="0" w:frame="0"/>
               <w:left w:val="single" w:color="000000" w:sz="4" w:space="0" w:shadow="0" w:frame="0"/>
@@ -1234,6 +1280,35 @@
         </w:tc>
       </w:tr>
     </w:tbl>
+    <w:p>
+      <w:pPr>
+        <w:pStyle w:val="Di default"/>
+        <w:widowControl w:val="0"/>
+        <w:tabs>
+          <w:tab w:val="left" w:pos="708"/>
+          <w:tab w:val="left" w:pos="1416"/>
+          <w:tab w:val="left" w:pos="2124"/>
+          <w:tab w:val="left" w:pos="2832"/>
+          <w:tab w:val="left" w:pos="3540"/>
+          <w:tab w:val="left" w:pos="4248"/>
+          <w:tab w:val="left" w:pos="4956"/>
+          <w:tab w:val="left" w:pos="5664"/>
+          <w:tab w:val="left" w:pos="6372"/>
+          <w:tab w:val="left" w:pos="7080"/>
+          <w:tab w:val="left" w:pos="7788"/>
+          <w:tab w:val="left" w:pos="8496"/>
+          <w:tab w:val="left" w:pos="9132"/>
+        </w:tabs>
+        <w:suppressAutoHyphens w:val="1"/>
+        <w:ind w:left="216" w:hanging="216"/>
+        <w:rPr>
+          <w:rFonts w:ascii="Times New Roman" w:cs="Times New Roman" w:hAnsi="Times New Roman" w:eastAsia="Times New Roman"/>
+          <w:sz w:val="20"/>
+          <w:szCs w:val="20"/>
+          <w:u w:color="000000"/>
+        </w:rPr>
+      </w:pPr>
+    </w:p>
     <w:p>
       <w:pPr>
         <w:pStyle w:val="Di default"/>
@@ -1407,7 +1482,7 @@
       <w:tblPr>
         <w:tblW w:w="9632" w:type="dxa"/>
         <w:jc w:val="left"/>
-        <w:tblInd w:w="216" w:type="dxa"/>
+        <w:tblInd w:w="324" w:type="dxa"/>
         <w:tblBorders>
           <w:top w:val="single" w:color="ffffff" w:sz="8" w:space="0" w:shadow="0" w:frame="0"/>
           <w:left w:val="single" w:color="ffffff" w:sz="8" w:space="0" w:shadow="0" w:frame="0"/>
@@ -1420,7 +1495,7 @@
         <w:tblLayout w:type="fixed"/>
       </w:tblPr>
       <w:tblGrid>
-        <w:gridCol w:w="449"/>
+        <w:gridCol w:w="448"/>
         <w:gridCol w:w="909"/>
         <w:gridCol w:w="2387"/>
         <w:gridCol w:w="1380"/>
@@ -1428,7 +1503,7 @@
         <w:gridCol w:w="632"/>
         <w:gridCol w:w="735"/>
         <w:gridCol w:w="924"/>
-        <w:gridCol w:w="734"/>
+        <w:gridCol w:w="735"/>
         <w:gridCol w:w="540"/>
       </w:tblGrid>
       <w:tr>
@@ -1436,11 +1511,11 @@
           <w:shd w:val="clear" w:color="auto" w:fill="cadfff"/>
         </w:tblPrEx>
         <w:trPr>
-          <w:trHeight w:val="1536" w:hRule="atLeast"/>
+          <w:trHeight w:val="1546" w:hRule="atLeast"/>
         </w:trPr>
         <w:tc>
           <w:tcPr>
-            <w:tcW w:type="dxa" w:w="449"/>
+            <w:tcW w:type="dxa" w:w="448"/>
             <w:tcBorders>
               <w:top w:val="single" w:color="000000" w:sz="4" w:space="0" w:shadow="0" w:frame="0"/>
               <w:left w:val="single" w:color="000000" w:sz="4" w:space="0" w:shadow="0" w:frame="0"/>
@@ -1562,7 +1637,7 @@
         </w:tc>
         <w:tc>
           <w:tcPr>
-            <w:tcW w:type="dxa" w:w="1380"/>
+            <w:tcW w:type="dxa" w:w="1379"/>
             <w:tcBorders>
               <w:top w:val="single" w:color="000000" w:sz="4" w:space="0" w:shadow="0" w:frame="0"/>
               <w:left w:val="single" w:color="000000" w:sz="4" w:space="0" w:shadow="0" w:frame="0"/>
@@ -1603,7 +1678,7 @@
         </w:tc>
         <w:tc>
           <w:tcPr>
-            <w:tcW w:type="dxa" w:w="941"/>
+            <w:tcW w:type="dxa" w:w="942"/>
             <w:tcBorders>
               <w:top w:val="single" w:color="000000" w:sz="4" w:space="0" w:shadow="0" w:frame="0"/>
               <w:left w:val="single" w:color="000000" w:sz="4" w:space="0" w:shadow="0" w:frame="0"/>
@@ -1682,7 +1757,7 @@
         </w:tc>
         <w:tc>
           <w:tcPr>
-            <w:tcW w:type="dxa" w:w="734"/>
+            <w:tcW w:type="dxa" w:w="735"/>
             <w:tcBorders>
               <w:top w:val="single" w:color="000000" w:sz="4" w:space="0" w:shadow="0" w:frame="0"/>
               <w:left w:val="single" w:color="000000" w:sz="4" w:space="0" w:shadow="0" w:frame="0"/>
@@ -1723,7 +1798,7 @@
         </w:tc>
         <w:tc>
           <w:tcPr>
-            <w:tcW w:type="dxa" w:w="924"/>
+            <w:tcW w:type="dxa" w:w="923"/>
             <w:tcBorders>
               <w:top w:val="single" w:color="000000" w:sz="4" w:space="0" w:shadow="0" w:frame="0"/>
               <w:left w:val="single" w:color="000000" w:sz="4" w:space="0" w:shadow="0" w:frame="0"/>
@@ -1764,7 +1839,7 @@
         </w:tc>
         <w:tc>
           <w:tcPr>
-            <w:tcW w:type="dxa" w:w="733"/>
+            <w:tcW w:type="dxa" w:w="734"/>
             <w:tcBorders>
               <w:top w:val="single" w:color="000000" w:sz="4" w:space="0" w:shadow="0" w:frame="0"/>
               <w:left w:val="single" w:color="000000" w:sz="4" w:space="0" w:shadow="0" w:frame="0"/>
@@ -1805,7 +1880,7 @@
         </w:tc>
         <w:tc>
           <w:tcPr>
-            <w:tcW w:type="dxa" w:w="539"/>
+            <w:tcW w:type="dxa" w:w="540"/>
             <w:tcBorders>
               <w:top w:val="single" w:color="000000" w:sz="4" w:space="0" w:shadow="0" w:frame="0"/>
               <w:left w:val="single" w:color="000000" w:sz="4" w:space="0" w:shadow="0" w:frame="0"/>
@@ -1931,11 +2006,11 @@
           <w:shd w:val="clear" w:color="auto" w:fill="cadfff"/>
         </w:tblPrEx>
         <w:trPr>
-          <w:trHeight w:val="3096" w:hRule="atLeast"/>
+          <w:trHeight w:val="3106" w:hRule="atLeast"/>
         </w:trPr>
         <w:tc>
           <w:tcPr>
-            <w:tcW w:type="dxa" w:w="449"/>
+            <w:tcW w:type="dxa" w:w="448"/>
             <w:tcBorders>
               <w:top w:val="single" w:color="000000" w:sz="4" w:space="0" w:shadow="0" w:frame="0"/>
               <w:left w:val="single" w:color="000000" w:sz="4" w:space="0" w:shadow="0" w:frame="0"/>
@@ -2261,7 +2336,7 @@
         </w:tc>
         <w:tc>
           <w:tcPr>
-            <w:tcW w:type="dxa" w:w="1380"/>
+            <w:tcW w:type="dxa" w:w="1379"/>
             <w:tcBorders>
               <w:top w:val="single" w:color="000000" w:sz="4" w:space="0" w:shadow="0" w:frame="0"/>
               <w:left w:val="single" w:color="000000" w:sz="4" w:space="0" w:shadow="0" w:frame="0"/>
@@ -2331,7 +2406,7 @@
         </w:tc>
         <w:tc>
           <w:tcPr>
-            <w:tcW w:type="dxa" w:w="941"/>
+            <w:tcW w:type="dxa" w:w="942"/>
             <w:tcBorders>
               <w:top w:val="single" w:color="000000" w:sz="4" w:space="0" w:shadow="0" w:frame="0"/>
               <w:left w:val="single" w:color="000000" w:sz="4" w:space="0" w:shadow="0" w:frame="0"/>
@@ -2406,6 +2481,84 @@
         </w:tc>
         <w:tc>
           <w:tcPr>
+            <w:tcW w:type="dxa" w:w="735"/>
+            <w:tcBorders>
+              <w:top w:val="single" w:color="000000" w:sz="4" w:space="0" w:shadow="0" w:frame="0"/>
+              <w:left w:val="single" w:color="000000" w:sz="4" w:space="0" w:shadow="0" w:frame="0"/>
+              <w:bottom w:val="single" w:color="000000" w:sz="4" w:space="0" w:shadow="0" w:frame="0"/>
+              <w:right w:val="single" w:color="000000" w:sz="4" w:space="0" w:shadow="0" w:frame="0"/>
+            </w:tcBorders>
+            <w:shd w:val="clear" w:color="auto" w:fill="e7eaf4"/>
+            <w:tcMar>
+              <w:top w:type="dxa" w:w="80"/>
+              <w:left w:type="dxa" w:w="80"/>
+              <w:bottom w:type="dxa" w:w="80"/>
+              <w:right w:type="dxa" w:w="80"/>
+            </w:tcMar>
+            <w:vAlign w:val="top"/>
+          </w:tcPr>
+          <w:p>
+            <w:pPr>
+              <w:pStyle w:val="Di default"/>
+              <w:widowControl w:val="0"/>
+              <w:tabs>
+                <w:tab w:val="left" w:pos="708"/>
+              </w:tabs>
+              <w:suppressAutoHyphens w:val="1"/>
+            </w:pPr>
+            <w:r>
+              <w:rPr>
+                <w:rFonts w:ascii="Calibri" w:hAnsi="Calibri"/>
+                <w:sz w:val="20"/>
+                <w:szCs w:val="20"/>
+                <w:rtl w:val="0"/>
+                <w:lang w:val="it-IT"/>
+              </w:rPr>
+              <w:t>N/A</w:t>
+            </w:r>
+          </w:p>
+        </w:tc>
+        <w:tc>
+          <w:tcPr>
+            <w:tcW w:type="dxa" w:w="923"/>
+            <w:tcBorders>
+              <w:top w:val="single" w:color="000000" w:sz="4" w:space="0" w:shadow="0" w:frame="0"/>
+              <w:left w:val="single" w:color="000000" w:sz="4" w:space="0" w:shadow="0" w:frame="0"/>
+              <w:bottom w:val="single" w:color="000000" w:sz="4" w:space="0" w:shadow="0" w:frame="0"/>
+              <w:right w:val="single" w:color="000000" w:sz="4" w:space="0" w:shadow="0" w:frame="0"/>
+            </w:tcBorders>
+            <w:shd w:val="clear" w:color="auto" w:fill="e7eaf4"/>
+            <w:tcMar>
+              <w:top w:type="dxa" w:w="80"/>
+              <w:left w:type="dxa" w:w="80"/>
+              <w:bottom w:type="dxa" w:w="80"/>
+              <w:right w:type="dxa" w:w="80"/>
+            </w:tcMar>
+            <w:vAlign w:val="top"/>
+          </w:tcPr>
+          <w:p>
+            <w:pPr>
+              <w:pStyle w:val="Di default"/>
+              <w:widowControl w:val="0"/>
+              <w:tabs>
+                <w:tab w:val="left" w:pos="708"/>
+              </w:tabs>
+              <w:suppressAutoHyphens w:val="1"/>
+            </w:pPr>
+            <w:r>
+              <w:rPr>
+                <w:rFonts w:ascii="Calibri" w:hAnsi="Calibri"/>
+                <w:sz w:val="20"/>
+                <w:szCs w:val="20"/>
+                <w:rtl w:val="0"/>
+                <w:lang w:val="it-IT"/>
+              </w:rPr>
+              <w:t>0 risultati</w:t>
+            </w:r>
+          </w:p>
+        </w:tc>
+        <w:tc>
+          <w:tcPr>
             <w:tcW w:type="dxa" w:w="734"/>
             <w:tcBorders>
               <w:top w:val="single" w:color="000000" w:sz="4" w:space="0" w:shadow="0" w:frame="0"/>
@@ -2445,85 +2598,7 @@
         </w:tc>
         <w:tc>
           <w:tcPr>
-            <w:tcW w:type="dxa" w:w="924"/>
-            <w:tcBorders>
-              <w:top w:val="single" w:color="000000" w:sz="4" w:space="0" w:shadow="0" w:frame="0"/>
-              <w:left w:val="single" w:color="000000" w:sz="4" w:space="0" w:shadow="0" w:frame="0"/>
-              <w:bottom w:val="single" w:color="000000" w:sz="4" w:space="0" w:shadow="0" w:frame="0"/>
-              <w:right w:val="single" w:color="000000" w:sz="4" w:space="0" w:shadow="0" w:frame="0"/>
-            </w:tcBorders>
-            <w:shd w:val="clear" w:color="auto" w:fill="e7eaf4"/>
-            <w:tcMar>
-              <w:top w:type="dxa" w:w="80"/>
-              <w:left w:type="dxa" w:w="80"/>
-              <w:bottom w:type="dxa" w:w="80"/>
-              <w:right w:type="dxa" w:w="80"/>
-            </w:tcMar>
-            <w:vAlign w:val="top"/>
-          </w:tcPr>
-          <w:p>
-            <w:pPr>
-              <w:pStyle w:val="Di default"/>
-              <w:widowControl w:val="0"/>
-              <w:tabs>
-                <w:tab w:val="left" w:pos="708"/>
-              </w:tabs>
-              <w:suppressAutoHyphens w:val="1"/>
-            </w:pPr>
-            <w:r>
-              <w:rPr>
-                <w:rFonts w:ascii="Calibri" w:hAnsi="Calibri"/>
-                <w:sz w:val="20"/>
-                <w:szCs w:val="20"/>
-                <w:rtl w:val="0"/>
-                <w:lang w:val="it-IT"/>
-              </w:rPr>
-              <w:t>0 risultati</w:t>
-            </w:r>
-          </w:p>
-        </w:tc>
-        <w:tc>
-          <w:tcPr>
-            <w:tcW w:type="dxa" w:w="733"/>
-            <w:tcBorders>
-              <w:top w:val="single" w:color="000000" w:sz="4" w:space="0" w:shadow="0" w:frame="0"/>
-              <w:left w:val="single" w:color="000000" w:sz="4" w:space="0" w:shadow="0" w:frame="0"/>
-              <w:bottom w:val="single" w:color="000000" w:sz="4" w:space="0" w:shadow="0" w:frame="0"/>
-              <w:right w:val="single" w:color="000000" w:sz="4" w:space="0" w:shadow="0" w:frame="0"/>
-            </w:tcBorders>
-            <w:shd w:val="clear" w:color="auto" w:fill="e7eaf4"/>
-            <w:tcMar>
-              <w:top w:type="dxa" w:w="80"/>
-              <w:left w:type="dxa" w:w="80"/>
-              <w:bottom w:type="dxa" w:w="80"/>
-              <w:right w:type="dxa" w:w="80"/>
-            </w:tcMar>
-            <w:vAlign w:val="top"/>
-          </w:tcPr>
-          <w:p>
-            <w:pPr>
-              <w:pStyle w:val="Di default"/>
-              <w:widowControl w:val="0"/>
-              <w:tabs>
-                <w:tab w:val="left" w:pos="708"/>
-              </w:tabs>
-              <w:suppressAutoHyphens w:val="1"/>
-            </w:pPr>
-            <w:r>
-              <w:rPr>
-                <w:rFonts w:ascii="Calibri" w:hAnsi="Calibri"/>
-                <w:sz w:val="20"/>
-                <w:szCs w:val="20"/>
-                <w:rtl w:val="0"/>
-                <w:lang w:val="it-IT"/>
-              </w:rPr>
-              <w:t>N/A</w:t>
-            </w:r>
-          </w:p>
-        </w:tc>
-        <w:tc>
-          <w:tcPr>
-            <w:tcW w:type="dxa" w:w="539"/>
+            <w:tcW w:type="dxa" w:w="540"/>
             <w:tcBorders>
               <w:top w:val="single" w:color="000000" w:sz="4" w:space="0" w:shadow="0" w:frame="0"/>
               <w:left w:val="single" w:color="000000" w:sz="4" w:space="0" w:shadow="0" w:frame="0"/>
@@ -2564,11 +2639,11 @@
           <w:shd w:val="clear" w:color="auto" w:fill="cadfff"/>
         </w:tblPrEx>
         <w:trPr>
-          <w:trHeight w:val="2836" w:hRule="atLeast"/>
+          <w:trHeight w:val="2846" w:hRule="atLeast"/>
         </w:trPr>
         <w:tc>
           <w:tcPr>
-            <w:tcW w:type="dxa" w:w="449"/>
+            <w:tcW w:type="dxa" w:w="448"/>
             <w:tcBorders>
               <w:top w:val="single" w:color="000000" w:sz="4" w:space="0" w:shadow="0" w:frame="0"/>
               <w:left w:val="single" w:color="000000" w:sz="4" w:space="0" w:shadow="0" w:frame="0"/>
@@ -2860,7 +2935,7 @@
                 <w:rtl w:val="0"/>
                 <w:lang w:val="it-IT"/>
               </w:rPr>
-              <w:t>SPESE CLIENTE: &gt;</w:t>
+              <w:t xml:space="preserve">SPESE CLIENTE: </w:t>
             </w:r>
             <w:r>
               <w:rPr>
@@ -2872,7 +2947,7 @@
                 <w:rtl w:val="0"/>
                 <w:lang w:val="it-IT"/>
               </w:rPr>
-              <w:t>N</w:t>
+              <w:t>Tutti i clienti trovati nell'esito del report con &gt;N</w:t>
             </w:r>
           </w:p>
           <w:p>
@@ -2918,7 +2993,7 @@
         </w:tc>
         <w:tc>
           <w:tcPr>
-            <w:tcW w:type="dxa" w:w="1380"/>
+            <w:tcW w:type="dxa" w:w="1379"/>
             <w:tcBorders>
               <w:top w:val="single" w:color="000000" w:sz="4" w:space="0" w:shadow="0" w:frame="0"/>
               <w:left w:val="single" w:color="000000" w:sz="4" w:space="0" w:shadow="0" w:frame="0"/>
@@ -2988,7 +3063,7 @@
         </w:tc>
         <w:tc>
           <w:tcPr>
-            <w:tcW w:type="dxa" w:w="941"/>
+            <w:tcW w:type="dxa" w:w="942"/>
             <w:tcBorders>
               <w:top w:val="single" w:color="000000" w:sz="4" w:space="0" w:shadow="0" w:frame="0"/>
               <w:left w:val="single" w:color="000000" w:sz="4" w:space="0" w:shadow="0" w:frame="0"/>
@@ -3063,6 +3138,84 @@
         </w:tc>
         <w:tc>
           <w:tcPr>
+            <w:tcW w:type="dxa" w:w="735"/>
+            <w:tcBorders>
+              <w:top w:val="single" w:color="000000" w:sz="4" w:space="0" w:shadow="0" w:frame="0"/>
+              <w:left w:val="single" w:color="000000" w:sz="4" w:space="0" w:shadow="0" w:frame="0"/>
+              <w:bottom w:val="single" w:color="000000" w:sz="4" w:space="0" w:shadow="0" w:frame="0"/>
+              <w:right w:val="single" w:color="000000" w:sz="4" w:space="0" w:shadow="0" w:frame="0"/>
+            </w:tcBorders>
+            <w:shd w:val="clear" w:color="auto" w:fill="auto"/>
+            <w:tcMar>
+              <w:top w:type="dxa" w:w="80"/>
+              <w:left w:type="dxa" w:w="80"/>
+              <w:bottom w:type="dxa" w:w="80"/>
+              <w:right w:type="dxa" w:w="80"/>
+            </w:tcMar>
+            <w:vAlign w:val="top"/>
+          </w:tcPr>
+          <w:p>
+            <w:pPr>
+              <w:pStyle w:val="Di default"/>
+              <w:widowControl w:val="0"/>
+              <w:tabs>
+                <w:tab w:val="left" w:pos="708"/>
+              </w:tabs>
+              <w:suppressAutoHyphens w:val="1"/>
+            </w:pPr>
+            <w:r>
+              <w:rPr>
+                <w:rFonts w:ascii="Calibri" w:hAnsi="Calibri"/>
+                <w:sz w:val="20"/>
+                <w:szCs w:val="20"/>
+                <w:rtl w:val="0"/>
+                <w:lang w:val="it-IT"/>
+              </w:rPr>
+              <w:t>N/A</w:t>
+            </w:r>
+          </w:p>
+        </w:tc>
+        <w:tc>
+          <w:tcPr>
+            <w:tcW w:type="dxa" w:w="923"/>
+            <w:tcBorders>
+              <w:top w:val="single" w:color="000000" w:sz="4" w:space="0" w:shadow="0" w:frame="0"/>
+              <w:left w:val="single" w:color="000000" w:sz="4" w:space="0" w:shadow="0" w:frame="0"/>
+              <w:bottom w:val="single" w:color="000000" w:sz="4" w:space="0" w:shadow="0" w:frame="0"/>
+              <w:right w:val="single" w:color="000000" w:sz="4" w:space="0" w:shadow="0" w:frame="0"/>
+            </w:tcBorders>
+            <w:shd w:val="clear" w:color="auto" w:fill="auto"/>
+            <w:tcMar>
+              <w:top w:type="dxa" w:w="80"/>
+              <w:left w:type="dxa" w:w="80"/>
+              <w:bottom w:type="dxa" w:w="80"/>
+              <w:right w:type="dxa" w:w="80"/>
+            </w:tcMar>
+            <w:vAlign w:val="top"/>
+          </w:tcPr>
+          <w:p>
+            <w:pPr>
+              <w:pStyle w:val="Di default"/>
+              <w:widowControl w:val="0"/>
+              <w:tabs>
+                <w:tab w:val="left" w:pos="708"/>
+              </w:tabs>
+              <w:suppressAutoHyphens w:val="1"/>
+            </w:pPr>
+            <w:r>
+              <w:rPr>
+                <w:rFonts w:ascii="Calibri" w:hAnsi="Calibri"/>
+                <w:sz w:val="20"/>
+                <w:szCs w:val="20"/>
+                <w:rtl w:val="0"/>
+                <w:lang w:val="it-IT"/>
+              </w:rPr>
+              <w:t>1 risultati</w:t>
+            </w:r>
+          </w:p>
+        </w:tc>
+        <w:tc>
+          <w:tcPr>
             <w:tcW w:type="dxa" w:w="734"/>
             <w:tcBorders>
               <w:top w:val="single" w:color="000000" w:sz="4" w:space="0" w:shadow="0" w:frame="0"/>
@@ -3102,85 +3255,7 @@
         </w:tc>
         <w:tc>
           <w:tcPr>
-            <w:tcW w:type="dxa" w:w="924"/>
-            <w:tcBorders>
-              <w:top w:val="single" w:color="000000" w:sz="4" w:space="0" w:shadow="0" w:frame="0"/>
-              <w:left w:val="single" w:color="000000" w:sz="4" w:space="0" w:shadow="0" w:frame="0"/>
-              <w:bottom w:val="single" w:color="000000" w:sz="4" w:space="0" w:shadow="0" w:frame="0"/>
-              <w:right w:val="single" w:color="000000" w:sz="4" w:space="0" w:shadow="0" w:frame="0"/>
-            </w:tcBorders>
-            <w:shd w:val="clear" w:color="auto" w:fill="auto"/>
-            <w:tcMar>
-              <w:top w:type="dxa" w:w="80"/>
-              <w:left w:type="dxa" w:w="80"/>
-              <w:bottom w:type="dxa" w:w="80"/>
-              <w:right w:type="dxa" w:w="80"/>
-            </w:tcMar>
-            <w:vAlign w:val="top"/>
-          </w:tcPr>
-          <w:p>
-            <w:pPr>
-              <w:pStyle w:val="Di default"/>
-              <w:widowControl w:val="0"/>
-              <w:tabs>
-                <w:tab w:val="left" w:pos="708"/>
-              </w:tabs>
-              <w:suppressAutoHyphens w:val="1"/>
-            </w:pPr>
-            <w:r>
-              <w:rPr>
-                <w:rFonts w:ascii="Calibri" w:hAnsi="Calibri"/>
-                <w:sz w:val="20"/>
-                <w:szCs w:val="20"/>
-                <w:rtl w:val="0"/>
-                <w:lang w:val="it-IT"/>
-              </w:rPr>
-              <w:t>1 risultati</w:t>
-            </w:r>
-          </w:p>
-        </w:tc>
-        <w:tc>
-          <w:tcPr>
-            <w:tcW w:type="dxa" w:w="733"/>
-            <w:tcBorders>
-              <w:top w:val="single" w:color="000000" w:sz="4" w:space="0" w:shadow="0" w:frame="0"/>
-              <w:left w:val="single" w:color="000000" w:sz="4" w:space="0" w:shadow="0" w:frame="0"/>
-              <w:bottom w:val="single" w:color="000000" w:sz="4" w:space="0" w:shadow="0" w:frame="0"/>
-              <w:right w:val="single" w:color="000000" w:sz="4" w:space="0" w:shadow="0" w:frame="0"/>
-            </w:tcBorders>
-            <w:shd w:val="clear" w:color="auto" w:fill="auto"/>
-            <w:tcMar>
-              <w:top w:type="dxa" w:w="80"/>
-              <w:left w:type="dxa" w:w="80"/>
-              <w:bottom w:type="dxa" w:w="80"/>
-              <w:right w:type="dxa" w:w="80"/>
-            </w:tcMar>
-            <w:vAlign w:val="top"/>
-          </w:tcPr>
-          <w:p>
-            <w:pPr>
-              <w:pStyle w:val="Di default"/>
-              <w:widowControl w:val="0"/>
-              <w:tabs>
-                <w:tab w:val="left" w:pos="708"/>
-              </w:tabs>
-              <w:suppressAutoHyphens w:val="1"/>
-            </w:pPr>
-            <w:r>
-              <w:rPr>
-                <w:rFonts w:ascii="Calibri" w:hAnsi="Calibri"/>
-                <w:sz w:val="20"/>
-                <w:szCs w:val="20"/>
-                <w:rtl w:val="0"/>
-                <w:lang w:val="it-IT"/>
-              </w:rPr>
-              <w:t>N/A</w:t>
-            </w:r>
-          </w:p>
-        </w:tc>
-        <w:tc>
-          <w:tcPr>
-            <w:tcW w:type="dxa" w:w="539"/>
+            <w:tcW w:type="dxa" w:w="540"/>
             <w:tcBorders>
               <w:top w:val="single" w:color="000000" w:sz="4" w:space="0" w:shadow="0" w:frame="0"/>
               <w:left w:val="single" w:color="000000" w:sz="4" w:space="0" w:shadow="0" w:frame="0"/>
@@ -3220,11 +3295,11 @@
           <w:shd w:val="clear" w:color="auto" w:fill="cadfff"/>
         </w:tblPrEx>
         <w:trPr>
-          <w:trHeight w:val="3616" w:hRule="atLeast"/>
+          <w:trHeight w:val="3626" w:hRule="atLeast"/>
         </w:trPr>
         <w:tc>
           <w:tcPr>
-            <w:tcW w:type="dxa" w:w="449"/>
+            <w:tcW w:type="dxa" w:w="448"/>
             <w:tcBorders>
               <w:top w:val="single" w:color="000000" w:sz="4" w:space="0" w:shadow="0" w:frame="0"/>
               <w:left w:val="single" w:color="000000" w:sz="4" w:space="0" w:shadow="0" w:frame="0"/>
@@ -3554,7 +3629,7 @@
         </w:tc>
         <w:tc>
           <w:tcPr>
-            <w:tcW w:type="dxa" w:w="1380"/>
+            <w:tcW w:type="dxa" w:w="1379"/>
             <w:tcBorders>
               <w:top w:val="single" w:color="000000" w:sz="4" w:space="0" w:shadow="0" w:frame="0"/>
               <w:left w:val="single" w:color="000000" w:sz="4" w:space="0" w:shadow="0" w:frame="0"/>
@@ -3798,7 +3873,7 @@
         </w:tc>
         <w:tc>
           <w:tcPr>
-            <w:tcW w:type="dxa" w:w="941"/>
+            <w:tcW w:type="dxa" w:w="942"/>
             <w:tcBorders>
               <w:top w:val="single" w:color="000000" w:sz="4" w:space="0" w:shadow="0" w:frame="0"/>
               <w:left w:val="single" w:color="000000" w:sz="4" w:space="0" w:shadow="0" w:frame="0"/>
@@ -3873,6 +3948,84 @@
         </w:tc>
         <w:tc>
           <w:tcPr>
+            <w:tcW w:type="dxa" w:w="735"/>
+            <w:tcBorders>
+              <w:top w:val="single" w:color="000000" w:sz="4" w:space="0" w:shadow="0" w:frame="0"/>
+              <w:left w:val="single" w:color="000000" w:sz="4" w:space="0" w:shadow="0" w:frame="0"/>
+              <w:bottom w:val="single" w:color="000000" w:sz="4" w:space="0" w:shadow="0" w:frame="0"/>
+              <w:right w:val="single" w:color="000000" w:sz="4" w:space="0" w:shadow="0" w:frame="0"/>
+            </w:tcBorders>
+            <w:shd w:val="clear" w:color="auto" w:fill="e7eaf4"/>
+            <w:tcMar>
+              <w:top w:type="dxa" w:w="80"/>
+              <w:left w:type="dxa" w:w="80"/>
+              <w:bottom w:type="dxa" w:w="80"/>
+              <w:right w:type="dxa" w:w="80"/>
+            </w:tcMar>
+            <w:vAlign w:val="top"/>
+          </w:tcPr>
+          <w:p>
+            <w:pPr>
+              <w:pStyle w:val="Di default"/>
+              <w:widowControl w:val="0"/>
+              <w:tabs>
+                <w:tab w:val="left" w:pos="708"/>
+              </w:tabs>
+              <w:suppressAutoHyphens w:val="1"/>
+            </w:pPr>
+            <w:r>
+              <w:rPr>
+                <w:rFonts w:ascii="Calibri" w:hAnsi="Calibri"/>
+                <w:sz w:val="20"/>
+                <w:szCs w:val="20"/>
+                <w:rtl w:val="0"/>
+                <w:lang w:val="it-IT"/>
+              </w:rPr>
+              <w:t>N/A</w:t>
+            </w:r>
+          </w:p>
+        </w:tc>
+        <w:tc>
+          <w:tcPr>
+            <w:tcW w:type="dxa" w:w="923"/>
+            <w:tcBorders>
+              <w:top w:val="single" w:color="000000" w:sz="4" w:space="0" w:shadow="0" w:frame="0"/>
+              <w:left w:val="single" w:color="000000" w:sz="4" w:space="0" w:shadow="0" w:frame="0"/>
+              <w:bottom w:val="single" w:color="000000" w:sz="4" w:space="0" w:shadow="0" w:frame="0"/>
+              <w:right w:val="single" w:color="000000" w:sz="4" w:space="0" w:shadow="0" w:frame="0"/>
+            </w:tcBorders>
+            <w:shd w:val="clear" w:color="auto" w:fill="e7eaf4"/>
+            <w:tcMar>
+              <w:top w:type="dxa" w:w="80"/>
+              <w:left w:type="dxa" w:w="80"/>
+              <w:bottom w:type="dxa" w:w="80"/>
+              <w:right w:type="dxa" w:w="80"/>
+            </w:tcMar>
+            <w:vAlign w:val="top"/>
+          </w:tcPr>
+          <w:p>
+            <w:pPr>
+              <w:pStyle w:val="Di default"/>
+              <w:widowControl w:val="0"/>
+              <w:tabs>
+                <w:tab w:val="left" w:pos="708"/>
+              </w:tabs>
+              <w:suppressAutoHyphens w:val="1"/>
+            </w:pPr>
+            <w:r>
+              <w:rPr>
+                <w:rFonts w:ascii="Calibri" w:hAnsi="Calibri"/>
+                <w:sz w:val="20"/>
+                <w:szCs w:val="20"/>
+                <w:rtl w:val="0"/>
+                <w:lang w:val="it-IT"/>
+              </w:rPr>
+              <w:t>0 risultati</w:t>
+            </w:r>
+          </w:p>
+        </w:tc>
+        <w:tc>
+          <w:tcPr>
             <w:tcW w:type="dxa" w:w="734"/>
             <w:tcBorders>
               <w:top w:val="single" w:color="000000" w:sz="4" w:space="0" w:shadow="0" w:frame="0"/>
@@ -3912,85 +4065,7 @@
         </w:tc>
         <w:tc>
           <w:tcPr>
-            <w:tcW w:type="dxa" w:w="924"/>
-            <w:tcBorders>
-              <w:top w:val="single" w:color="000000" w:sz="4" w:space="0" w:shadow="0" w:frame="0"/>
-              <w:left w:val="single" w:color="000000" w:sz="4" w:space="0" w:shadow="0" w:frame="0"/>
-              <w:bottom w:val="single" w:color="000000" w:sz="4" w:space="0" w:shadow="0" w:frame="0"/>
-              <w:right w:val="single" w:color="000000" w:sz="4" w:space="0" w:shadow="0" w:frame="0"/>
-            </w:tcBorders>
-            <w:shd w:val="clear" w:color="auto" w:fill="e7eaf4"/>
-            <w:tcMar>
-              <w:top w:type="dxa" w:w="80"/>
-              <w:left w:type="dxa" w:w="80"/>
-              <w:bottom w:type="dxa" w:w="80"/>
-              <w:right w:type="dxa" w:w="80"/>
-            </w:tcMar>
-            <w:vAlign w:val="top"/>
-          </w:tcPr>
-          <w:p>
-            <w:pPr>
-              <w:pStyle w:val="Di default"/>
-              <w:widowControl w:val="0"/>
-              <w:tabs>
-                <w:tab w:val="left" w:pos="708"/>
-              </w:tabs>
-              <w:suppressAutoHyphens w:val="1"/>
-            </w:pPr>
-            <w:r>
-              <w:rPr>
-                <w:rFonts w:ascii="Calibri" w:hAnsi="Calibri"/>
-                <w:sz w:val="20"/>
-                <w:szCs w:val="20"/>
-                <w:rtl w:val="0"/>
-                <w:lang w:val="it-IT"/>
-              </w:rPr>
-              <w:t>0 risultati</w:t>
-            </w:r>
-          </w:p>
-        </w:tc>
-        <w:tc>
-          <w:tcPr>
-            <w:tcW w:type="dxa" w:w="733"/>
-            <w:tcBorders>
-              <w:top w:val="single" w:color="000000" w:sz="4" w:space="0" w:shadow="0" w:frame="0"/>
-              <w:left w:val="single" w:color="000000" w:sz="4" w:space="0" w:shadow="0" w:frame="0"/>
-              <w:bottom w:val="single" w:color="000000" w:sz="4" w:space="0" w:shadow="0" w:frame="0"/>
-              <w:right w:val="single" w:color="000000" w:sz="4" w:space="0" w:shadow="0" w:frame="0"/>
-            </w:tcBorders>
-            <w:shd w:val="clear" w:color="auto" w:fill="e7eaf4"/>
-            <w:tcMar>
-              <w:top w:type="dxa" w:w="80"/>
-              <w:left w:type="dxa" w:w="80"/>
-              <w:bottom w:type="dxa" w:w="80"/>
-              <w:right w:type="dxa" w:w="80"/>
-            </w:tcMar>
-            <w:vAlign w:val="top"/>
-          </w:tcPr>
-          <w:p>
-            <w:pPr>
-              <w:pStyle w:val="Di default"/>
-              <w:widowControl w:val="0"/>
-              <w:tabs>
-                <w:tab w:val="left" w:pos="708"/>
-              </w:tabs>
-              <w:suppressAutoHyphens w:val="1"/>
-            </w:pPr>
-            <w:r>
-              <w:rPr>
-                <w:rFonts w:ascii="Calibri" w:hAnsi="Calibri"/>
-                <w:sz w:val="20"/>
-                <w:szCs w:val="20"/>
-                <w:rtl w:val="0"/>
-                <w:lang w:val="it-IT"/>
-              </w:rPr>
-              <w:t>N/A</w:t>
-            </w:r>
-          </w:p>
-        </w:tc>
-        <w:tc>
-          <w:tcPr>
-            <w:tcW w:type="dxa" w:w="539"/>
+            <w:tcW w:type="dxa" w:w="540"/>
             <w:tcBorders>
               <w:top w:val="single" w:color="000000" w:sz="4" w:space="0" w:shadow="0" w:frame="0"/>
               <w:left w:val="single" w:color="000000" w:sz="4" w:space="0" w:shadow="0" w:frame="0"/>
@@ -4030,11 +4105,11 @@
           <w:shd w:val="clear" w:color="auto" w:fill="cadfff"/>
         </w:tblPrEx>
         <w:trPr>
-          <w:trHeight w:val="3356" w:hRule="atLeast"/>
+          <w:trHeight w:val="3366" w:hRule="atLeast"/>
         </w:trPr>
         <w:tc>
           <w:tcPr>
-            <w:tcW w:type="dxa" w:w="449"/>
+            <w:tcW w:type="dxa" w:w="448"/>
             <w:tcBorders>
               <w:top w:val="single" w:color="000000" w:sz="4" w:space="0" w:shadow="0" w:frame="0"/>
               <w:left w:val="single" w:color="000000" w:sz="4" w:space="0" w:shadow="0" w:frame="0"/>
@@ -4338,7 +4413,7 @@
                 <w:rtl w:val="0"/>
                 <w:lang w:val="it-IT"/>
               </w:rPr>
-              <w:t>UNO CON &gt;N</w:t>
+              <w:t>Tutti i clienti trovati nell'esito del report con &gt;N</w:t>
             </w:r>
           </w:p>
           <w:p>
@@ -4384,7 +4459,7 @@
         </w:tc>
         <w:tc>
           <w:tcPr>
-            <w:tcW w:type="dxa" w:w="1380"/>
+            <w:tcW w:type="dxa" w:w="1379"/>
             <w:tcBorders>
               <w:top w:val="single" w:color="000000" w:sz="4" w:space="0" w:shadow="0" w:frame="0"/>
               <w:left w:val="single" w:color="000000" w:sz="4" w:space="0" w:shadow="0" w:frame="0"/>
@@ -4628,7 +4703,7 @@
         </w:tc>
         <w:tc>
           <w:tcPr>
-            <w:tcW w:type="dxa" w:w="941"/>
+            <w:tcW w:type="dxa" w:w="942"/>
             <w:tcBorders>
               <w:top w:val="single" w:color="000000" w:sz="4" w:space="0" w:shadow="0" w:frame="0"/>
               <w:left w:val="single" w:color="000000" w:sz="4" w:space="0" w:shadow="0" w:frame="0"/>
@@ -4703,6 +4778,84 @@
         </w:tc>
         <w:tc>
           <w:tcPr>
+            <w:tcW w:type="dxa" w:w="735"/>
+            <w:tcBorders>
+              <w:top w:val="single" w:color="000000" w:sz="4" w:space="0" w:shadow="0" w:frame="0"/>
+              <w:left w:val="single" w:color="000000" w:sz="4" w:space="0" w:shadow="0" w:frame="0"/>
+              <w:bottom w:val="single" w:color="000000" w:sz="4" w:space="0" w:shadow="0" w:frame="0"/>
+              <w:right w:val="single" w:color="000000" w:sz="4" w:space="0" w:shadow="0" w:frame="0"/>
+            </w:tcBorders>
+            <w:shd w:val="clear" w:color="auto" w:fill="auto"/>
+            <w:tcMar>
+              <w:top w:type="dxa" w:w="80"/>
+              <w:left w:type="dxa" w:w="80"/>
+              <w:bottom w:type="dxa" w:w="80"/>
+              <w:right w:type="dxa" w:w="80"/>
+            </w:tcMar>
+            <w:vAlign w:val="top"/>
+          </w:tcPr>
+          <w:p>
+            <w:pPr>
+              <w:pStyle w:val="Di default"/>
+              <w:widowControl w:val="0"/>
+              <w:tabs>
+                <w:tab w:val="left" w:pos="708"/>
+              </w:tabs>
+              <w:suppressAutoHyphens w:val="1"/>
+            </w:pPr>
+            <w:r>
+              <w:rPr>
+                <w:rFonts w:ascii="Calibri" w:hAnsi="Calibri"/>
+                <w:sz w:val="20"/>
+                <w:szCs w:val="20"/>
+                <w:rtl w:val="0"/>
+                <w:lang w:val="it-IT"/>
+              </w:rPr>
+              <w:t>N/A</w:t>
+            </w:r>
+          </w:p>
+        </w:tc>
+        <w:tc>
+          <w:tcPr>
+            <w:tcW w:type="dxa" w:w="923"/>
+            <w:tcBorders>
+              <w:top w:val="single" w:color="000000" w:sz="4" w:space="0" w:shadow="0" w:frame="0"/>
+              <w:left w:val="single" w:color="000000" w:sz="4" w:space="0" w:shadow="0" w:frame="0"/>
+              <w:bottom w:val="single" w:color="000000" w:sz="4" w:space="0" w:shadow="0" w:frame="0"/>
+              <w:right w:val="single" w:color="000000" w:sz="4" w:space="0" w:shadow="0" w:frame="0"/>
+            </w:tcBorders>
+            <w:shd w:val="clear" w:color="auto" w:fill="auto"/>
+            <w:tcMar>
+              <w:top w:type="dxa" w:w="80"/>
+              <w:left w:type="dxa" w:w="80"/>
+              <w:bottom w:type="dxa" w:w="80"/>
+              <w:right w:type="dxa" w:w="80"/>
+            </w:tcMar>
+            <w:vAlign w:val="top"/>
+          </w:tcPr>
+          <w:p>
+            <w:pPr>
+              <w:pStyle w:val="Di default"/>
+              <w:widowControl w:val="0"/>
+              <w:tabs>
+                <w:tab w:val="left" w:pos="708"/>
+              </w:tabs>
+              <w:suppressAutoHyphens w:val="1"/>
+            </w:pPr>
+            <w:r>
+              <w:rPr>
+                <w:rFonts w:ascii="Calibri" w:hAnsi="Calibri"/>
+                <w:sz w:val="20"/>
+                <w:szCs w:val="20"/>
+                <w:rtl w:val="0"/>
+                <w:lang w:val="it-IT"/>
+              </w:rPr>
+              <w:t>1 risultati</w:t>
+            </w:r>
+          </w:p>
+        </w:tc>
+        <w:tc>
+          <w:tcPr>
             <w:tcW w:type="dxa" w:w="734"/>
             <w:tcBorders>
               <w:top w:val="single" w:color="000000" w:sz="4" w:space="0" w:shadow="0" w:frame="0"/>
@@ -4742,85 +4895,7 @@
         </w:tc>
         <w:tc>
           <w:tcPr>
-            <w:tcW w:type="dxa" w:w="924"/>
-            <w:tcBorders>
-              <w:top w:val="single" w:color="000000" w:sz="4" w:space="0" w:shadow="0" w:frame="0"/>
-              <w:left w:val="single" w:color="000000" w:sz="4" w:space="0" w:shadow="0" w:frame="0"/>
-              <w:bottom w:val="single" w:color="000000" w:sz="4" w:space="0" w:shadow="0" w:frame="0"/>
-              <w:right w:val="single" w:color="000000" w:sz="4" w:space="0" w:shadow="0" w:frame="0"/>
-            </w:tcBorders>
-            <w:shd w:val="clear" w:color="auto" w:fill="auto"/>
-            <w:tcMar>
-              <w:top w:type="dxa" w:w="80"/>
-              <w:left w:type="dxa" w:w="80"/>
-              <w:bottom w:type="dxa" w:w="80"/>
-              <w:right w:type="dxa" w:w="80"/>
-            </w:tcMar>
-            <w:vAlign w:val="top"/>
-          </w:tcPr>
-          <w:p>
-            <w:pPr>
-              <w:pStyle w:val="Di default"/>
-              <w:widowControl w:val="0"/>
-              <w:tabs>
-                <w:tab w:val="left" w:pos="708"/>
-              </w:tabs>
-              <w:suppressAutoHyphens w:val="1"/>
-            </w:pPr>
-            <w:r>
-              <w:rPr>
-                <w:rFonts w:ascii="Calibri" w:hAnsi="Calibri"/>
-                <w:sz w:val="20"/>
-                <w:szCs w:val="20"/>
-                <w:rtl w:val="0"/>
-                <w:lang w:val="it-IT"/>
-              </w:rPr>
-              <w:t>1 risultati</w:t>
-            </w:r>
-          </w:p>
-        </w:tc>
-        <w:tc>
-          <w:tcPr>
-            <w:tcW w:type="dxa" w:w="733"/>
-            <w:tcBorders>
-              <w:top w:val="single" w:color="000000" w:sz="4" w:space="0" w:shadow="0" w:frame="0"/>
-              <w:left w:val="single" w:color="000000" w:sz="4" w:space="0" w:shadow="0" w:frame="0"/>
-              <w:bottom w:val="single" w:color="000000" w:sz="4" w:space="0" w:shadow="0" w:frame="0"/>
-              <w:right w:val="single" w:color="000000" w:sz="4" w:space="0" w:shadow="0" w:frame="0"/>
-            </w:tcBorders>
-            <w:shd w:val="clear" w:color="auto" w:fill="auto"/>
-            <w:tcMar>
-              <w:top w:type="dxa" w:w="80"/>
-              <w:left w:type="dxa" w:w="80"/>
-              <w:bottom w:type="dxa" w:w="80"/>
-              <w:right w:type="dxa" w:w="80"/>
-            </w:tcMar>
-            <w:vAlign w:val="top"/>
-          </w:tcPr>
-          <w:p>
-            <w:pPr>
-              <w:pStyle w:val="Di default"/>
-              <w:widowControl w:val="0"/>
-              <w:tabs>
-                <w:tab w:val="left" w:pos="708"/>
-              </w:tabs>
-              <w:suppressAutoHyphens w:val="1"/>
-            </w:pPr>
-            <w:r>
-              <w:rPr>
-                <w:rFonts w:ascii="Calibri" w:hAnsi="Calibri"/>
-                <w:sz w:val="20"/>
-                <w:szCs w:val="20"/>
-                <w:rtl w:val="0"/>
-                <w:lang w:val="it-IT"/>
-              </w:rPr>
-              <w:t>N/A</w:t>
-            </w:r>
-          </w:p>
-        </w:tc>
-        <w:tc>
-          <w:tcPr>
-            <w:tcW w:type="dxa" w:w="539"/>
+            <w:tcW w:type="dxa" w:w="540"/>
             <w:tcBorders>
               <w:top w:val="single" w:color="000000" w:sz="4" w:space="0" w:shadow="0" w:frame="0"/>
               <w:left w:val="single" w:color="000000" w:sz="4" w:space="0" w:shadow="0" w:frame="0"/>
@@ -4860,11 +4935,11 @@
           <w:shd w:val="clear" w:color="auto" w:fill="cadfff"/>
         </w:tblPrEx>
         <w:trPr>
-          <w:trHeight w:val="3616" w:hRule="atLeast"/>
+          <w:trHeight w:val="3626" w:hRule="atLeast"/>
         </w:trPr>
         <w:tc>
           <w:tcPr>
-            <w:tcW w:type="dxa" w:w="449"/>
+            <w:tcW w:type="dxa" w:w="448"/>
             <w:tcBorders>
               <w:top w:val="single" w:color="000000" w:sz="4" w:space="0" w:shadow="0" w:frame="0"/>
               <w:left w:val="single" w:color="000000" w:sz="4" w:space="0" w:shadow="0" w:frame="0"/>
@@ -5194,7 +5269,7 @@
         </w:tc>
         <w:tc>
           <w:tcPr>
-            <w:tcW w:type="dxa" w:w="1380"/>
+            <w:tcW w:type="dxa" w:w="1379"/>
             <w:tcBorders>
               <w:top w:val="single" w:color="000000" w:sz="4" w:space="0" w:shadow="0" w:frame="0"/>
               <w:left w:val="single" w:color="000000" w:sz="4" w:space="0" w:shadow="0" w:frame="0"/>
@@ -5438,7 +5513,7 @@
         </w:tc>
         <w:tc>
           <w:tcPr>
-            <w:tcW w:type="dxa" w:w="941"/>
+            <w:tcW w:type="dxa" w:w="942"/>
             <w:tcBorders>
               <w:top w:val="single" w:color="000000" w:sz="4" w:space="0" w:shadow="0" w:frame="0"/>
               <w:left w:val="single" w:color="000000" w:sz="4" w:space="0" w:shadow="0" w:frame="0"/>
@@ -5513,6 +5588,84 @@
         </w:tc>
         <w:tc>
           <w:tcPr>
+            <w:tcW w:type="dxa" w:w="735"/>
+            <w:tcBorders>
+              <w:top w:val="single" w:color="000000" w:sz="4" w:space="0" w:shadow="0" w:frame="0"/>
+              <w:left w:val="single" w:color="000000" w:sz="4" w:space="0" w:shadow="0" w:frame="0"/>
+              <w:bottom w:val="single" w:color="000000" w:sz="4" w:space="0" w:shadow="0" w:frame="0"/>
+              <w:right w:val="single" w:color="000000" w:sz="4" w:space="0" w:shadow="0" w:frame="0"/>
+            </w:tcBorders>
+            <w:shd w:val="clear" w:color="auto" w:fill="e7eaf4"/>
+            <w:tcMar>
+              <w:top w:type="dxa" w:w="80"/>
+              <w:left w:type="dxa" w:w="80"/>
+              <w:bottom w:type="dxa" w:w="80"/>
+              <w:right w:type="dxa" w:w="80"/>
+            </w:tcMar>
+            <w:vAlign w:val="top"/>
+          </w:tcPr>
+          <w:p>
+            <w:pPr>
+              <w:pStyle w:val="Di default"/>
+              <w:widowControl w:val="0"/>
+              <w:tabs>
+                <w:tab w:val="left" w:pos="708"/>
+              </w:tabs>
+              <w:suppressAutoHyphens w:val="1"/>
+            </w:pPr>
+            <w:r>
+              <w:rPr>
+                <w:rFonts w:ascii="Calibri" w:hAnsi="Calibri"/>
+                <w:sz w:val="20"/>
+                <w:szCs w:val="20"/>
+                <w:rtl w:val="0"/>
+                <w:lang w:val="it-IT"/>
+              </w:rPr>
+              <w:t>N/A</w:t>
+            </w:r>
+          </w:p>
+        </w:tc>
+        <w:tc>
+          <w:tcPr>
+            <w:tcW w:type="dxa" w:w="923"/>
+            <w:tcBorders>
+              <w:top w:val="single" w:color="000000" w:sz="4" w:space="0" w:shadow="0" w:frame="0"/>
+              <w:left w:val="single" w:color="000000" w:sz="4" w:space="0" w:shadow="0" w:frame="0"/>
+              <w:bottom w:val="single" w:color="000000" w:sz="4" w:space="0" w:shadow="0" w:frame="0"/>
+              <w:right w:val="single" w:color="000000" w:sz="4" w:space="0" w:shadow="0" w:frame="0"/>
+            </w:tcBorders>
+            <w:shd w:val="clear" w:color="auto" w:fill="e7eaf4"/>
+            <w:tcMar>
+              <w:top w:type="dxa" w:w="80"/>
+              <w:left w:type="dxa" w:w="80"/>
+              <w:bottom w:type="dxa" w:w="80"/>
+              <w:right w:type="dxa" w:w="80"/>
+            </w:tcMar>
+            <w:vAlign w:val="top"/>
+          </w:tcPr>
+          <w:p>
+            <w:pPr>
+              <w:pStyle w:val="Di default"/>
+              <w:widowControl w:val="0"/>
+              <w:tabs>
+                <w:tab w:val="left" w:pos="708"/>
+              </w:tabs>
+              <w:suppressAutoHyphens w:val="1"/>
+            </w:pPr>
+            <w:r>
+              <w:rPr>
+                <w:rFonts w:ascii="Calibri" w:hAnsi="Calibri"/>
+                <w:sz w:val="20"/>
+                <w:szCs w:val="20"/>
+                <w:rtl w:val="0"/>
+                <w:lang w:val="it-IT"/>
+              </w:rPr>
+              <w:t>2 risultati</w:t>
+            </w:r>
+          </w:p>
+        </w:tc>
+        <w:tc>
+          <w:tcPr>
             <w:tcW w:type="dxa" w:w="734"/>
             <w:tcBorders>
               <w:top w:val="single" w:color="000000" w:sz="4" w:space="0" w:shadow="0" w:frame="0"/>
@@ -5552,85 +5705,7 @@
         </w:tc>
         <w:tc>
           <w:tcPr>
-            <w:tcW w:type="dxa" w:w="924"/>
-            <w:tcBorders>
-              <w:top w:val="single" w:color="000000" w:sz="4" w:space="0" w:shadow="0" w:frame="0"/>
-              <w:left w:val="single" w:color="000000" w:sz="4" w:space="0" w:shadow="0" w:frame="0"/>
-              <w:bottom w:val="single" w:color="000000" w:sz="4" w:space="0" w:shadow="0" w:frame="0"/>
-              <w:right w:val="single" w:color="000000" w:sz="4" w:space="0" w:shadow="0" w:frame="0"/>
-            </w:tcBorders>
-            <w:shd w:val="clear" w:color="auto" w:fill="e7eaf4"/>
-            <w:tcMar>
-              <w:top w:type="dxa" w:w="80"/>
-              <w:left w:type="dxa" w:w="80"/>
-              <w:bottom w:type="dxa" w:w="80"/>
-              <w:right w:type="dxa" w:w="80"/>
-            </w:tcMar>
-            <w:vAlign w:val="top"/>
-          </w:tcPr>
-          <w:p>
-            <w:pPr>
-              <w:pStyle w:val="Di default"/>
-              <w:widowControl w:val="0"/>
-              <w:tabs>
-                <w:tab w:val="left" w:pos="708"/>
-              </w:tabs>
-              <w:suppressAutoHyphens w:val="1"/>
-            </w:pPr>
-            <w:r>
-              <w:rPr>
-                <w:rFonts w:ascii="Calibri" w:hAnsi="Calibri"/>
-                <w:sz w:val="20"/>
-                <w:szCs w:val="20"/>
-                <w:rtl w:val="0"/>
-                <w:lang w:val="it-IT"/>
-              </w:rPr>
-              <w:t>2 risultati</w:t>
-            </w:r>
-          </w:p>
-        </w:tc>
-        <w:tc>
-          <w:tcPr>
-            <w:tcW w:type="dxa" w:w="733"/>
-            <w:tcBorders>
-              <w:top w:val="single" w:color="000000" w:sz="4" w:space="0" w:shadow="0" w:frame="0"/>
-              <w:left w:val="single" w:color="000000" w:sz="4" w:space="0" w:shadow="0" w:frame="0"/>
-              <w:bottom w:val="single" w:color="000000" w:sz="4" w:space="0" w:shadow="0" w:frame="0"/>
-              <w:right w:val="single" w:color="000000" w:sz="4" w:space="0" w:shadow="0" w:frame="0"/>
-            </w:tcBorders>
-            <w:shd w:val="clear" w:color="auto" w:fill="e7eaf4"/>
-            <w:tcMar>
-              <w:top w:type="dxa" w:w="80"/>
-              <w:left w:type="dxa" w:w="80"/>
-              <w:bottom w:type="dxa" w:w="80"/>
-              <w:right w:type="dxa" w:w="80"/>
-            </w:tcMar>
-            <w:vAlign w:val="top"/>
-          </w:tcPr>
-          <w:p>
-            <w:pPr>
-              <w:pStyle w:val="Di default"/>
-              <w:widowControl w:val="0"/>
-              <w:tabs>
-                <w:tab w:val="left" w:pos="708"/>
-              </w:tabs>
-              <w:suppressAutoHyphens w:val="1"/>
-            </w:pPr>
-            <w:r>
-              <w:rPr>
-                <w:rFonts w:ascii="Calibri" w:hAnsi="Calibri"/>
-                <w:sz w:val="20"/>
-                <w:szCs w:val="20"/>
-                <w:rtl w:val="0"/>
-                <w:lang w:val="it-IT"/>
-              </w:rPr>
-              <w:t>N/A</w:t>
-            </w:r>
-          </w:p>
-        </w:tc>
-        <w:tc>
-          <w:tcPr>
-            <w:tcW w:type="dxa" w:w="539"/>
+            <w:tcW w:type="dxa" w:w="540"/>
             <w:tcBorders>
               <w:top w:val="single" w:color="000000" w:sz="4" w:space="0" w:shadow="0" w:frame="0"/>
               <w:left w:val="single" w:color="000000" w:sz="4" w:space="0" w:shadow="0" w:frame="0"/>
@@ -5670,11 +5745,11 @@
           <w:shd w:val="clear" w:color="auto" w:fill="cadfff"/>
         </w:tblPrEx>
         <w:trPr>
-          <w:trHeight w:val="2066" w:hRule="atLeast"/>
+          <w:trHeight w:val="2076" w:hRule="atLeast"/>
         </w:trPr>
         <w:tc>
           <w:tcPr>
-            <w:tcW w:type="dxa" w:w="449"/>
+            <w:tcW w:type="dxa" w:w="448"/>
             <w:tcBorders>
               <w:top w:val="single" w:color="000000" w:sz="4" w:space="0" w:shadow="0" w:frame="0"/>
               <w:left w:val="single" w:color="000000" w:sz="4" w:space="0" w:shadow="0" w:frame="0"/>
@@ -6004,7 +6079,7 @@
         </w:tc>
         <w:tc>
           <w:tcPr>
-            <w:tcW w:type="dxa" w:w="1380"/>
+            <w:tcW w:type="dxa" w:w="1379"/>
             <w:tcBorders>
               <w:top w:val="single" w:color="000000" w:sz="4" w:space="0" w:shadow="0" w:frame="0"/>
               <w:left w:val="single" w:color="000000" w:sz="4" w:space="0" w:shadow="0" w:frame="0"/>
@@ -6043,7 +6118,7 @@
         </w:tc>
         <w:tc>
           <w:tcPr>
-            <w:tcW w:type="dxa" w:w="941"/>
+            <w:tcW w:type="dxa" w:w="942"/>
             <w:tcBorders>
               <w:top w:val="single" w:color="000000" w:sz="4" w:space="0" w:shadow="0" w:frame="0"/>
               <w:left w:val="single" w:color="000000" w:sz="4" w:space="0" w:shadow="0" w:frame="0"/>
@@ -6118,6 +6193,84 @@
         </w:tc>
         <w:tc>
           <w:tcPr>
+            <w:tcW w:type="dxa" w:w="735"/>
+            <w:tcBorders>
+              <w:top w:val="single" w:color="000000" w:sz="4" w:space="0" w:shadow="0" w:frame="0"/>
+              <w:left w:val="single" w:color="000000" w:sz="4" w:space="0" w:shadow="0" w:frame="0"/>
+              <w:bottom w:val="single" w:color="000000" w:sz="4" w:space="0" w:shadow="0" w:frame="0"/>
+              <w:right w:val="single" w:color="000000" w:sz="4" w:space="0" w:shadow="0" w:frame="0"/>
+            </w:tcBorders>
+            <w:shd w:val="clear" w:color="auto" w:fill="auto"/>
+            <w:tcMar>
+              <w:top w:type="dxa" w:w="80"/>
+              <w:left w:type="dxa" w:w="80"/>
+              <w:bottom w:type="dxa" w:w="80"/>
+              <w:right w:type="dxa" w:w="80"/>
+            </w:tcMar>
+            <w:vAlign w:val="top"/>
+          </w:tcPr>
+          <w:p>
+            <w:pPr>
+              <w:pStyle w:val="Di default"/>
+              <w:widowControl w:val="0"/>
+              <w:tabs>
+                <w:tab w:val="left" w:pos="708"/>
+              </w:tabs>
+              <w:suppressAutoHyphens w:val="1"/>
+            </w:pPr>
+            <w:r>
+              <w:rPr>
+                <w:rFonts w:ascii="Calibri" w:hAnsi="Calibri"/>
+                <w:sz w:val="20"/>
+                <w:szCs w:val="20"/>
+                <w:rtl w:val="0"/>
+                <w:lang w:val="it-IT"/>
+              </w:rPr>
+              <w:t>N/A</w:t>
+            </w:r>
+          </w:p>
+        </w:tc>
+        <w:tc>
+          <w:tcPr>
+            <w:tcW w:type="dxa" w:w="923"/>
+            <w:tcBorders>
+              <w:top w:val="single" w:color="000000" w:sz="4" w:space="0" w:shadow="0" w:frame="0"/>
+              <w:left w:val="single" w:color="000000" w:sz="4" w:space="0" w:shadow="0" w:frame="0"/>
+              <w:bottom w:val="single" w:color="000000" w:sz="4" w:space="0" w:shadow="0" w:frame="0"/>
+              <w:right w:val="single" w:color="000000" w:sz="4" w:space="0" w:shadow="0" w:frame="0"/>
+            </w:tcBorders>
+            <w:shd w:val="clear" w:color="auto" w:fill="auto"/>
+            <w:tcMar>
+              <w:top w:type="dxa" w:w="80"/>
+              <w:left w:type="dxa" w:w="80"/>
+              <w:bottom w:type="dxa" w:w="80"/>
+              <w:right w:type="dxa" w:w="80"/>
+            </w:tcMar>
+            <w:vAlign w:val="top"/>
+          </w:tcPr>
+          <w:p>
+            <w:pPr>
+              <w:pStyle w:val="Di default"/>
+              <w:widowControl w:val="0"/>
+              <w:tabs>
+                <w:tab w:val="left" w:pos="708"/>
+              </w:tabs>
+              <w:suppressAutoHyphens w:val="1"/>
+            </w:pPr>
+            <w:r>
+              <w:rPr>
+                <w:rFonts w:ascii="Calibri" w:hAnsi="Calibri"/>
+                <w:sz w:val="20"/>
+                <w:szCs w:val="20"/>
+                <w:rtl w:val="0"/>
+                <w:lang w:val="it-IT"/>
+              </w:rPr>
+              <w:t>0 risultati</w:t>
+            </w:r>
+          </w:p>
+        </w:tc>
+        <w:tc>
+          <w:tcPr>
             <w:tcW w:type="dxa" w:w="734"/>
             <w:tcBorders>
               <w:top w:val="single" w:color="000000" w:sz="4" w:space="0" w:shadow="0" w:frame="0"/>
@@ -6157,85 +6310,7 @@
         </w:tc>
         <w:tc>
           <w:tcPr>
-            <w:tcW w:type="dxa" w:w="924"/>
-            <w:tcBorders>
-              <w:top w:val="single" w:color="000000" w:sz="4" w:space="0" w:shadow="0" w:frame="0"/>
-              <w:left w:val="single" w:color="000000" w:sz="4" w:space="0" w:shadow="0" w:frame="0"/>
-              <w:bottom w:val="single" w:color="000000" w:sz="4" w:space="0" w:shadow="0" w:frame="0"/>
-              <w:right w:val="single" w:color="000000" w:sz="4" w:space="0" w:shadow="0" w:frame="0"/>
-            </w:tcBorders>
-            <w:shd w:val="clear" w:color="auto" w:fill="auto"/>
-            <w:tcMar>
-              <w:top w:type="dxa" w:w="80"/>
-              <w:left w:type="dxa" w:w="80"/>
-              <w:bottom w:type="dxa" w:w="80"/>
-              <w:right w:type="dxa" w:w="80"/>
-            </w:tcMar>
-            <w:vAlign w:val="top"/>
-          </w:tcPr>
-          <w:p>
-            <w:pPr>
-              <w:pStyle w:val="Di default"/>
-              <w:widowControl w:val="0"/>
-              <w:tabs>
-                <w:tab w:val="left" w:pos="708"/>
-              </w:tabs>
-              <w:suppressAutoHyphens w:val="1"/>
-            </w:pPr>
-            <w:r>
-              <w:rPr>
-                <w:rFonts w:ascii="Calibri" w:hAnsi="Calibri"/>
-                <w:sz w:val="20"/>
-                <w:szCs w:val="20"/>
-                <w:rtl w:val="0"/>
-                <w:lang w:val="it-IT"/>
-              </w:rPr>
-              <w:t>0 risultati</w:t>
-            </w:r>
-          </w:p>
-        </w:tc>
-        <w:tc>
-          <w:tcPr>
-            <w:tcW w:type="dxa" w:w="733"/>
-            <w:tcBorders>
-              <w:top w:val="single" w:color="000000" w:sz="4" w:space="0" w:shadow="0" w:frame="0"/>
-              <w:left w:val="single" w:color="000000" w:sz="4" w:space="0" w:shadow="0" w:frame="0"/>
-              <w:bottom w:val="single" w:color="000000" w:sz="4" w:space="0" w:shadow="0" w:frame="0"/>
-              <w:right w:val="single" w:color="000000" w:sz="4" w:space="0" w:shadow="0" w:frame="0"/>
-            </w:tcBorders>
-            <w:shd w:val="clear" w:color="auto" w:fill="auto"/>
-            <w:tcMar>
-              <w:top w:type="dxa" w:w="80"/>
-              <w:left w:type="dxa" w:w="80"/>
-              <w:bottom w:type="dxa" w:w="80"/>
-              <w:right w:type="dxa" w:w="80"/>
-            </w:tcMar>
-            <w:vAlign w:val="top"/>
-          </w:tcPr>
-          <w:p>
-            <w:pPr>
-              <w:pStyle w:val="Di default"/>
-              <w:widowControl w:val="0"/>
-              <w:tabs>
-                <w:tab w:val="left" w:pos="708"/>
-              </w:tabs>
-              <w:suppressAutoHyphens w:val="1"/>
-            </w:pPr>
-            <w:r>
-              <w:rPr>
-                <w:rFonts w:ascii="Calibri" w:hAnsi="Calibri"/>
-                <w:sz w:val="20"/>
-                <w:szCs w:val="20"/>
-                <w:rtl w:val="0"/>
-                <w:lang w:val="it-IT"/>
-              </w:rPr>
-              <w:t>N/A</w:t>
-            </w:r>
-          </w:p>
-        </w:tc>
-        <w:tc>
-          <w:tcPr>
-            <w:tcW w:type="dxa" w:w="539"/>
+            <w:tcW w:type="dxa" w:w="540"/>
             <w:tcBorders>
               <w:top w:val="single" w:color="000000" w:sz="4" w:space="0" w:shadow="0" w:frame="0"/>
               <w:left w:val="single" w:color="000000" w:sz="4" w:space="0" w:shadow="0" w:frame="0"/>
@@ -6275,11 +6350,11 @@
           <w:shd w:val="clear" w:color="auto" w:fill="cadfff"/>
         </w:tblPrEx>
         <w:trPr>
-          <w:trHeight w:val="3096" w:hRule="atLeast"/>
+          <w:trHeight w:val="3106" w:hRule="atLeast"/>
         </w:trPr>
         <w:tc>
           <w:tcPr>
-            <w:tcW w:type="dxa" w:w="449"/>
+            <w:tcW w:type="dxa" w:w="448"/>
             <w:tcBorders>
               <w:top w:val="single" w:color="000000" w:sz="4" w:space="0" w:shadow="0" w:frame="0"/>
               <w:left w:val="single" w:color="000000" w:sz="4" w:space="0" w:shadow="0" w:frame="0"/>
@@ -6583,7 +6658,7 @@
                 <w:rtl w:val="0"/>
                 <w:lang w:val="it-IT"/>
               </w:rPr>
-              <w:t>&gt;N</w:t>
+              <w:t>Tutti i clienti trovati nell'esito del report con &gt;N</w:t>
             </w:r>
           </w:p>
           <w:p>
@@ -6629,7 +6704,7 @@
         </w:tc>
         <w:tc>
           <w:tcPr>
-            <w:tcW w:type="dxa" w:w="1380"/>
+            <w:tcW w:type="dxa" w:w="1379"/>
             <w:tcBorders>
               <w:top w:val="single" w:color="000000" w:sz="4" w:space="0" w:shadow="0" w:frame="0"/>
               <w:left w:val="single" w:color="000000" w:sz="4" w:space="0" w:shadow="0" w:frame="0"/>
@@ -6699,7 +6774,7 @@
         </w:tc>
         <w:tc>
           <w:tcPr>
-            <w:tcW w:type="dxa" w:w="941"/>
+            <w:tcW w:type="dxa" w:w="942"/>
             <w:tcBorders>
               <w:top w:val="single" w:color="000000" w:sz="4" w:space="0" w:shadow="0" w:frame="0"/>
               <w:left w:val="single" w:color="000000" w:sz="4" w:space="0" w:shadow="0" w:frame="0"/>
@@ -6774,6 +6849,84 @@
         </w:tc>
         <w:tc>
           <w:tcPr>
+            <w:tcW w:type="dxa" w:w="735"/>
+            <w:tcBorders>
+              <w:top w:val="single" w:color="000000" w:sz="4" w:space="0" w:shadow="0" w:frame="0"/>
+              <w:left w:val="single" w:color="000000" w:sz="4" w:space="0" w:shadow="0" w:frame="0"/>
+              <w:bottom w:val="single" w:color="000000" w:sz="4" w:space="0" w:shadow="0" w:frame="0"/>
+              <w:right w:val="single" w:color="000000" w:sz="4" w:space="0" w:shadow="0" w:frame="0"/>
+            </w:tcBorders>
+            <w:shd w:val="clear" w:color="auto" w:fill="e7eaf4"/>
+            <w:tcMar>
+              <w:top w:type="dxa" w:w="80"/>
+              <w:left w:type="dxa" w:w="80"/>
+              <w:bottom w:type="dxa" w:w="80"/>
+              <w:right w:type="dxa" w:w="80"/>
+            </w:tcMar>
+            <w:vAlign w:val="top"/>
+          </w:tcPr>
+          <w:p>
+            <w:pPr>
+              <w:pStyle w:val="Di default"/>
+              <w:widowControl w:val="0"/>
+              <w:tabs>
+                <w:tab w:val="left" w:pos="708"/>
+              </w:tabs>
+              <w:suppressAutoHyphens w:val="1"/>
+            </w:pPr>
+            <w:r>
+              <w:rPr>
+                <w:rFonts w:ascii="Calibri" w:hAnsi="Calibri"/>
+                <w:sz w:val="20"/>
+                <w:szCs w:val="20"/>
+                <w:rtl w:val="0"/>
+                <w:lang w:val="it-IT"/>
+              </w:rPr>
+              <w:t>N/A</w:t>
+            </w:r>
+          </w:p>
+        </w:tc>
+        <w:tc>
+          <w:tcPr>
+            <w:tcW w:type="dxa" w:w="923"/>
+            <w:tcBorders>
+              <w:top w:val="single" w:color="000000" w:sz="4" w:space="0" w:shadow="0" w:frame="0"/>
+              <w:left w:val="single" w:color="000000" w:sz="4" w:space="0" w:shadow="0" w:frame="0"/>
+              <w:bottom w:val="single" w:color="000000" w:sz="4" w:space="0" w:shadow="0" w:frame="0"/>
+              <w:right w:val="single" w:color="000000" w:sz="4" w:space="0" w:shadow="0" w:frame="0"/>
+            </w:tcBorders>
+            <w:shd w:val="clear" w:color="auto" w:fill="e7eaf4"/>
+            <w:tcMar>
+              <w:top w:type="dxa" w:w="80"/>
+              <w:left w:type="dxa" w:w="80"/>
+              <w:bottom w:type="dxa" w:w="80"/>
+              <w:right w:type="dxa" w:w="80"/>
+            </w:tcMar>
+            <w:vAlign w:val="top"/>
+          </w:tcPr>
+          <w:p>
+            <w:pPr>
+              <w:pStyle w:val="Di default"/>
+              <w:widowControl w:val="0"/>
+              <w:tabs>
+                <w:tab w:val="left" w:pos="708"/>
+              </w:tabs>
+              <w:suppressAutoHyphens w:val="1"/>
+            </w:pPr>
+            <w:r>
+              <w:rPr>
+                <w:rFonts w:ascii="Calibri" w:hAnsi="Calibri"/>
+                <w:sz w:val="20"/>
+                <w:szCs w:val="20"/>
+                <w:rtl w:val="0"/>
+                <w:lang w:val="it-IT"/>
+              </w:rPr>
+              <w:t>0 risultati</w:t>
+            </w:r>
+          </w:p>
+        </w:tc>
+        <w:tc>
+          <w:tcPr>
             <w:tcW w:type="dxa" w:w="734"/>
             <w:tcBorders>
               <w:top w:val="single" w:color="000000" w:sz="4" w:space="0" w:shadow="0" w:frame="0"/>
@@ -6813,85 +6966,7 @@
         </w:tc>
         <w:tc>
           <w:tcPr>
-            <w:tcW w:type="dxa" w:w="924"/>
-            <w:tcBorders>
-              <w:top w:val="single" w:color="000000" w:sz="4" w:space="0" w:shadow="0" w:frame="0"/>
-              <w:left w:val="single" w:color="000000" w:sz="4" w:space="0" w:shadow="0" w:frame="0"/>
-              <w:bottom w:val="single" w:color="000000" w:sz="4" w:space="0" w:shadow="0" w:frame="0"/>
-              <w:right w:val="single" w:color="000000" w:sz="4" w:space="0" w:shadow="0" w:frame="0"/>
-            </w:tcBorders>
-            <w:shd w:val="clear" w:color="auto" w:fill="e7eaf4"/>
-            <w:tcMar>
-              <w:top w:type="dxa" w:w="80"/>
-              <w:left w:type="dxa" w:w="80"/>
-              <w:bottom w:type="dxa" w:w="80"/>
-              <w:right w:type="dxa" w:w="80"/>
-            </w:tcMar>
-            <w:vAlign w:val="top"/>
-          </w:tcPr>
-          <w:p>
-            <w:pPr>
-              <w:pStyle w:val="Di default"/>
-              <w:widowControl w:val="0"/>
-              <w:tabs>
-                <w:tab w:val="left" w:pos="708"/>
-              </w:tabs>
-              <w:suppressAutoHyphens w:val="1"/>
-            </w:pPr>
-            <w:r>
-              <w:rPr>
-                <w:rFonts w:ascii="Calibri" w:hAnsi="Calibri"/>
-                <w:sz w:val="20"/>
-                <w:szCs w:val="20"/>
-                <w:rtl w:val="0"/>
-                <w:lang w:val="it-IT"/>
-              </w:rPr>
-              <w:t>0 risultati</w:t>
-            </w:r>
-          </w:p>
-        </w:tc>
-        <w:tc>
-          <w:tcPr>
-            <w:tcW w:type="dxa" w:w="733"/>
-            <w:tcBorders>
-              <w:top w:val="single" w:color="000000" w:sz="4" w:space="0" w:shadow="0" w:frame="0"/>
-              <w:left w:val="single" w:color="000000" w:sz="4" w:space="0" w:shadow="0" w:frame="0"/>
-              <w:bottom w:val="single" w:color="000000" w:sz="4" w:space="0" w:shadow="0" w:frame="0"/>
-              <w:right w:val="single" w:color="000000" w:sz="4" w:space="0" w:shadow="0" w:frame="0"/>
-            </w:tcBorders>
-            <w:shd w:val="clear" w:color="auto" w:fill="e7eaf4"/>
-            <w:tcMar>
-              <w:top w:type="dxa" w:w="80"/>
-              <w:left w:type="dxa" w:w="80"/>
-              <w:bottom w:type="dxa" w:w="80"/>
-              <w:right w:type="dxa" w:w="80"/>
-            </w:tcMar>
-            <w:vAlign w:val="top"/>
-          </w:tcPr>
-          <w:p>
-            <w:pPr>
-              <w:pStyle w:val="Di default"/>
-              <w:widowControl w:val="0"/>
-              <w:tabs>
-                <w:tab w:val="left" w:pos="708"/>
-              </w:tabs>
-              <w:suppressAutoHyphens w:val="1"/>
-            </w:pPr>
-            <w:r>
-              <w:rPr>
-                <w:rFonts w:ascii="Calibri" w:hAnsi="Calibri"/>
-                <w:sz w:val="20"/>
-                <w:szCs w:val="20"/>
-                <w:rtl w:val="0"/>
-                <w:lang w:val="it-IT"/>
-              </w:rPr>
-              <w:t>N/A</w:t>
-            </w:r>
-          </w:p>
-        </w:tc>
-        <w:tc>
-          <w:tcPr>
-            <w:tcW w:type="dxa" w:w="539"/>
+            <w:tcW w:type="dxa" w:w="540"/>
             <w:tcBorders>
               <w:top w:val="single" w:color="000000" w:sz="4" w:space="0" w:shadow="0" w:frame="0"/>
               <w:left w:val="single" w:color="000000" w:sz="4" w:space="0" w:shadow="0" w:frame="0"/>
@@ -6931,11 +7006,11 @@
           <w:shd w:val="clear" w:color="auto" w:fill="cadfff"/>
         </w:tblPrEx>
         <w:trPr>
-          <w:trHeight w:val="3096" w:hRule="atLeast"/>
+          <w:trHeight w:val="3106" w:hRule="atLeast"/>
         </w:trPr>
         <w:tc>
           <w:tcPr>
-            <w:tcW w:type="dxa" w:w="449"/>
+            <w:tcW w:type="dxa" w:w="448"/>
             <w:tcBorders>
               <w:top w:val="single" w:color="000000" w:sz="4" w:space="0" w:shadow="0" w:frame="0"/>
               <w:left w:val="single" w:color="000000" w:sz="4" w:space="0" w:shadow="0" w:frame="0"/>
@@ -7265,7 +7340,7 @@
         </w:tc>
         <w:tc>
           <w:tcPr>
-            <w:tcW w:type="dxa" w:w="1380"/>
+            <w:tcW w:type="dxa" w:w="1379"/>
             <w:tcBorders>
               <w:top w:val="single" w:color="000000" w:sz="4" w:space="0" w:shadow="0" w:frame="0"/>
               <w:left w:val="single" w:color="000000" w:sz="4" w:space="0" w:shadow="0" w:frame="0"/>
@@ -7335,7 +7410,7 @@
         </w:tc>
         <w:tc>
           <w:tcPr>
-            <w:tcW w:type="dxa" w:w="941"/>
+            <w:tcW w:type="dxa" w:w="942"/>
             <w:tcBorders>
               <w:top w:val="single" w:color="000000" w:sz="4" w:space="0" w:shadow="0" w:frame="0"/>
               <w:left w:val="single" w:color="000000" w:sz="4" w:space="0" w:shadow="0" w:frame="0"/>
@@ -7410,6 +7485,84 @@
         </w:tc>
         <w:tc>
           <w:tcPr>
+            <w:tcW w:type="dxa" w:w="735"/>
+            <w:tcBorders>
+              <w:top w:val="single" w:color="000000" w:sz="4" w:space="0" w:shadow="0" w:frame="0"/>
+              <w:left w:val="single" w:color="000000" w:sz="4" w:space="0" w:shadow="0" w:frame="0"/>
+              <w:bottom w:val="single" w:color="000000" w:sz="4" w:space="0" w:shadow="0" w:frame="0"/>
+              <w:right w:val="single" w:color="000000" w:sz="4" w:space="0" w:shadow="0" w:frame="0"/>
+            </w:tcBorders>
+            <w:shd w:val="clear" w:color="auto" w:fill="auto"/>
+            <w:tcMar>
+              <w:top w:type="dxa" w:w="80"/>
+              <w:left w:type="dxa" w:w="80"/>
+              <w:bottom w:type="dxa" w:w="80"/>
+              <w:right w:type="dxa" w:w="80"/>
+            </w:tcMar>
+            <w:vAlign w:val="top"/>
+          </w:tcPr>
+          <w:p>
+            <w:pPr>
+              <w:pStyle w:val="Di default"/>
+              <w:widowControl w:val="0"/>
+              <w:tabs>
+                <w:tab w:val="left" w:pos="708"/>
+              </w:tabs>
+              <w:suppressAutoHyphens w:val="1"/>
+            </w:pPr>
+            <w:r>
+              <w:rPr>
+                <w:rFonts w:ascii="Calibri" w:hAnsi="Calibri"/>
+                <w:sz w:val="20"/>
+                <w:szCs w:val="20"/>
+                <w:rtl w:val="0"/>
+                <w:lang w:val="it-IT"/>
+              </w:rPr>
+              <w:t>N/A</w:t>
+            </w:r>
+          </w:p>
+        </w:tc>
+        <w:tc>
+          <w:tcPr>
+            <w:tcW w:type="dxa" w:w="923"/>
+            <w:tcBorders>
+              <w:top w:val="single" w:color="000000" w:sz="4" w:space="0" w:shadow="0" w:frame="0"/>
+              <w:left w:val="single" w:color="000000" w:sz="4" w:space="0" w:shadow="0" w:frame="0"/>
+              <w:bottom w:val="single" w:color="000000" w:sz="4" w:space="0" w:shadow="0" w:frame="0"/>
+              <w:right w:val="single" w:color="000000" w:sz="4" w:space="0" w:shadow="0" w:frame="0"/>
+            </w:tcBorders>
+            <w:shd w:val="clear" w:color="auto" w:fill="auto"/>
+            <w:tcMar>
+              <w:top w:type="dxa" w:w="80"/>
+              <w:left w:type="dxa" w:w="80"/>
+              <w:bottom w:type="dxa" w:w="80"/>
+              <w:right w:type="dxa" w:w="80"/>
+            </w:tcMar>
+            <w:vAlign w:val="top"/>
+          </w:tcPr>
+          <w:p>
+            <w:pPr>
+              <w:pStyle w:val="Di default"/>
+              <w:widowControl w:val="0"/>
+              <w:tabs>
+                <w:tab w:val="left" w:pos="708"/>
+              </w:tabs>
+              <w:suppressAutoHyphens w:val="1"/>
+            </w:pPr>
+            <w:r>
+              <w:rPr>
+                <w:rFonts w:ascii="Calibri" w:hAnsi="Calibri"/>
+                <w:sz w:val="20"/>
+                <w:szCs w:val="20"/>
+                <w:rtl w:val="0"/>
+                <w:lang w:val="it-IT"/>
+              </w:rPr>
+              <w:t>1 risultati</w:t>
+            </w:r>
+          </w:p>
+        </w:tc>
+        <w:tc>
+          <w:tcPr>
             <w:tcW w:type="dxa" w:w="734"/>
             <w:tcBorders>
               <w:top w:val="single" w:color="000000" w:sz="4" w:space="0" w:shadow="0" w:frame="0"/>
@@ -7449,85 +7602,7 @@
         </w:tc>
         <w:tc>
           <w:tcPr>
-            <w:tcW w:type="dxa" w:w="924"/>
-            <w:tcBorders>
-              <w:top w:val="single" w:color="000000" w:sz="4" w:space="0" w:shadow="0" w:frame="0"/>
-              <w:left w:val="single" w:color="000000" w:sz="4" w:space="0" w:shadow="0" w:frame="0"/>
-              <w:bottom w:val="single" w:color="000000" w:sz="4" w:space="0" w:shadow="0" w:frame="0"/>
-              <w:right w:val="single" w:color="000000" w:sz="4" w:space="0" w:shadow="0" w:frame="0"/>
-            </w:tcBorders>
-            <w:shd w:val="clear" w:color="auto" w:fill="auto"/>
-            <w:tcMar>
-              <w:top w:type="dxa" w:w="80"/>
-              <w:left w:type="dxa" w:w="80"/>
-              <w:bottom w:type="dxa" w:w="80"/>
-              <w:right w:type="dxa" w:w="80"/>
-            </w:tcMar>
-            <w:vAlign w:val="top"/>
-          </w:tcPr>
-          <w:p>
-            <w:pPr>
-              <w:pStyle w:val="Di default"/>
-              <w:widowControl w:val="0"/>
-              <w:tabs>
-                <w:tab w:val="left" w:pos="708"/>
-              </w:tabs>
-              <w:suppressAutoHyphens w:val="1"/>
-            </w:pPr>
-            <w:r>
-              <w:rPr>
-                <w:rFonts w:ascii="Calibri" w:hAnsi="Calibri"/>
-                <w:sz w:val="20"/>
-                <w:szCs w:val="20"/>
-                <w:rtl w:val="0"/>
-                <w:lang w:val="it-IT"/>
-              </w:rPr>
-              <w:t>1 risultati</w:t>
-            </w:r>
-          </w:p>
-        </w:tc>
-        <w:tc>
-          <w:tcPr>
-            <w:tcW w:type="dxa" w:w="733"/>
-            <w:tcBorders>
-              <w:top w:val="single" w:color="000000" w:sz="4" w:space="0" w:shadow="0" w:frame="0"/>
-              <w:left w:val="single" w:color="000000" w:sz="4" w:space="0" w:shadow="0" w:frame="0"/>
-              <w:bottom w:val="single" w:color="000000" w:sz="4" w:space="0" w:shadow="0" w:frame="0"/>
-              <w:right w:val="single" w:color="000000" w:sz="4" w:space="0" w:shadow="0" w:frame="0"/>
-            </w:tcBorders>
-            <w:shd w:val="clear" w:color="auto" w:fill="auto"/>
-            <w:tcMar>
-              <w:top w:type="dxa" w:w="80"/>
-              <w:left w:type="dxa" w:w="80"/>
-              <w:bottom w:type="dxa" w:w="80"/>
-              <w:right w:type="dxa" w:w="80"/>
-            </w:tcMar>
-            <w:vAlign w:val="top"/>
-          </w:tcPr>
-          <w:p>
-            <w:pPr>
-              <w:pStyle w:val="Di default"/>
-              <w:widowControl w:val="0"/>
-              <w:tabs>
-                <w:tab w:val="left" w:pos="708"/>
-              </w:tabs>
-              <w:suppressAutoHyphens w:val="1"/>
-            </w:pPr>
-            <w:r>
-              <w:rPr>
-                <w:rFonts w:ascii="Calibri" w:hAnsi="Calibri"/>
-                <w:sz w:val="20"/>
-                <w:szCs w:val="20"/>
-                <w:rtl w:val="0"/>
-                <w:lang w:val="it-IT"/>
-              </w:rPr>
-              <w:t>N/A</w:t>
-            </w:r>
-          </w:p>
-        </w:tc>
-        <w:tc>
-          <w:tcPr>
-            <w:tcW w:type="dxa" w:w="539"/>
+            <w:tcW w:type="dxa" w:w="540"/>
             <w:tcBorders>
               <w:top w:val="single" w:color="000000" w:sz="4" w:space="0" w:shadow="0" w:frame="0"/>
               <w:left w:val="single" w:color="000000" w:sz="4" w:space="0" w:shadow="0" w:frame="0"/>
@@ -7567,11 +7642,11 @@
           <w:shd w:val="clear" w:color="auto" w:fill="cadfff"/>
         </w:tblPrEx>
         <w:trPr>
-          <w:trHeight w:val="2836" w:hRule="atLeast"/>
+          <w:trHeight w:val="2846" w:hRule="atLeast"/>
         </w:trPr>
         <w:tc>
           <w:tcPr>
-            <w:tcW w:type="dxa" w:w="449"/>
+            <w:tcW w:type="dxa" w:w="448"/>
             <w:tcBorders>
               <w:top w:val="single" w:color="000000" w:sz="4" w:space="0" w:shadow="0" w:frame="0"/>
               <w:left w:val="single" w:color="000000" w:sz="4" w:space="0" w:shadow="0" w:frame="0"/>
@@ -7901,7 +7976,7 @@
         </w:tc>
         <w:tc>
           <w:tcPr>
-            <w:tcW w:type="dxa" w:w="1380"/>
+            <w:tcW w:type="dxa" w:w="1379"/>
             <w:tcBorders>
               <w:top w:val="single" w:color="000000" w:sz="4" w:space="0" w:shadow="0" w:frame="0"/>
               <w:left w:val="single" w:color="000000" w:sz="4" w:space="0" w:shadow="0" w:frame="0"/>
@@ -7971,7 +8046,7 @@
         </w:tc>
         <w:tc>
           <w:tcPr>
-            <w:tcW w:type="dxa" w:w="941"/>
+            <w:tcW w:type="dxa" w:w="942"/>
             <w:tcBorders>
               <w:top w:val="single" w:color="000000" w:sz="4" w:space="0" w:shadow="0" w:frame="0"/>
               <w:left w:val="single" w:color="000000" w:sz="4" w:space="0" w:shadow="0" w:frame="0"/>
@@ -8046,6 +8121,84 @@
         </w:tc>
         <w:tc>
           <w:tcPr>
+            <w:tcW w:type="dxa" w:w="735"/>
+            <w:tcBorders>
+              <w:top w:val="single" w:color="000000" w:sz="4" w:space="0" w:shadow="0" w:frame="0"/>
+              <w:left w:val="single" w:color="000000" w:sz="4" w:space="0" w:shadow="0" w:frame="0"/>
+              <w:bottom w:val="single" w:color="000000" w:sz="4" w:space="0" w:shadow="0" w:frame="0"/>
+              <w:right w:val="single" w:color="000000" w:sz="4" w:space="0" w:shadow="0" w:frame="0"/>
+            </w:tcBorders>
+            <w:shd w:val="clear" w:color="auto" w:fill="e7eaf4"/>
+            <w:tcMar>
+              <w:top w:type="dxa" w:w="80"/>
+              <w:left w:type="dxa" w:w="80"/>
+              <w:bottom w:type="dxa" w:w="80"/>
+              <w:right w:type="dxa" w:w="80"/>
+            </w:tcMar>
+            <w:vAlign w:val="top"/>
+          </w:tcPr>
+          <w:p>
+            <w:pPr>
+              <w:pStyle w:val="Di default"/>
+              <w:widowControl w:val="0"/>
+              <w:tabs>
+                <w:tab w:val="left" w:pos="708"/>
+              </w:tabs>
+              <w:suppressAutoHyphens w:val="1"/>
+            </w:pPr>
+            <w:r>
+              <w:rPr>
+                <w:rFonts w:ascii="Calibri" w:hAnsi="Calibri"/>
+                <w:sz w:val="20"/>
+                <w:szCs w:val="20"/>
+                <w:rtl w:val="0"/>
+                <w:lang w:val="it-IT"/>
+              </w:rPr>
+              <w:t>N/A</w:t>
+            </w:r>
+          </w:p>
+        </w:tc>
+        <w:tc>
+          <w:tcPr>
+            <w:tcW w:type="dxa" w:w="923"/>
+            <w:tcBorders>
+              <w:top w:val="single" w:color="000000" w:sz="4" w:space="0" w:shadow="0" w:frame="0"/>
+              <w:left w:val="single" w:color="000000" w:sz="4" w:space="0" w:shadow="0" w:frame="0"/>
+              <w:bottom w:val="single" w:color="000000" w:sz="4" w:space="0" w:shadow="0" w:frame="0"/>
+              <w:right w:val="single" w:color="000000" w:sz="4" w:space="0" w:shadow="0" w:frame="0"/>
+            </w:tcBorders>
+            <w:shd w:val="clear" w:color="auto" w:fill="e7eaf4"/>
+            <w:tcMar>
+              <w:top w:type="dxa" w:w="80"/>
+              <w:left w:type="dxa" w:w="80"/>
+              <w:bottom w:type="dxa" w:w="80"/>
+              <w:right w:type="dxa" w:w="80"/>
+            </w:tcMar>
+            <w:vAlign w:val="top"/>
+          </w:tcPr>
+          <w:p>
+            <w:pPr>
+              <w:pStyle w:val="Di default"/>
+              <w:widowControl w:val="0"/>
+              <w:tabs>
+                <w:tab w:val="left" w:pos="708"/>
+              </w:tabs>
+              <w:suppressAutoHyphens w:val="1"/>
+            </w:pPr>
+            <w:r>
+              <w:rPr>
+                <w:rFonts w:ascii="Calibri" w:hAnsi="Calibri"/>
+                <w:sz w:val="20"/>
+                <w:szCs w:val="20"/>
+                <w:rtl w:val="0"/>
+                <w:lang w:val="it-IT"/>
+              </w:rPr>
+              <w:t>1 risultati</w:t>
+            </w:r>
+          </w:p>
+        </w:tc>
+        <w:tc>
+          <w:tcPr>
             <w:tcW w:type="dxa" w:w="734"/>
             <w:tcBorders>
               <w:top w:val="single" w:color="000000" w:sz="4" w:space="0" w:shadow="0" w:frame="0"/>
@@ -8085,85 +8238,7 @@
         </w:tc>
         <w:tc>
           <w:tcPr>
-            <w:tcW w:type="dxa" w:w="924"/>
-            <w:tcBorders>
-              <w:top w:val="single" w:color="000000" w:sz="4" w:space="0" w:shadow="0" w:frame="0"/>
-              <w:left w:val="single" w:color="000000" w:sz="4" w:space="0" w:shadow="0" w:frame="0"/>
-              <w:bottom w:val="single" w:color="000000" w:sz="4" w:space="0" w:shadow="0" w:frame="0"/>
-              <w:right w:val="single" w:color="000000" w:sz="4" w:space="0" w:shadow="0" w:frame="0"/>
-            </w:tcBorders>
-            <w:shd w:val="clear" w:color="auto" w:fill="e7eaf4"/>
-            <w:tcMar>
-              <w:top w:type="dxa" w:w="80"/>
-              <w:left w:type="dxa" w:w="80"/>
-              <w:bottom w:type="dxa" w:w="80"/>
-              <w:right w:type="dxa" w:w="80"/>
-            </w:tcMar>
-            <w:vAlign w:val="top"/>
-          </w:tcPr>
-          <w:p>
-            <w:pPr>
-              <w:pStyle w:val="Di default"/>
-              <w:widowControl w:val="0"/>
-              <w:tabs>
-                <w:tab w:val="left" w:pos="708"/>
-              </w:tabs>
-              <w:suppressAutoHyphens w:val="1"/>
-            </w:pPr>
-            <w:r>
-              <w:rPr>
-                <w:rFonts w:ascii="Calibri" w:hAnsi="Calibri"/>
-                <w:sz w:val="20"/>
-                <w:szCs w:val="20"/>
-                <w:rtl w:val="0"/>
-                <w:lang w:val="it-IT"/>
-              </w:rPr>
-              <w:t>1 risultati</w:t>
-            </w:r>
-          </w:p>
-        </w:tc>
-        <w:tc>
-          <w:tcPr>
-            <w:tcW w:type="dxa" w:w="733"/>
-            <w:tcBorders>
-              <w:top w:val="single" w:color="000000" w:sz="4" w:space="0" w:shadow="0" w:frame="0"/>
-              <w:left w:val="single" w:color="000000" w:sz="4" w:space="0" w:shadow="0" w:frame="0"/>
-              <w:bottom w:val="single" w:color="000000" w:sz="4" w:space="0" w:shadow="0" w:frame="0"/>
-              <w:right w:val="single" w:color="000000" w:sz="4" w:space="0" w:shadow="0" w:frame="0"/>
-            </w:tcBorders>
-            <w:shd w:val="clear" w:color="auto" w:fill="e7eaf4"/>
-            <w:tcMar>
-              <w:top w:type="dxa" w:w="80"/>
-              <w:left w:type="dxa" w:w="80"/>
-              <w:bottom w:type="dxa" w:w="80"/>
-              <w:right w:type="dxa" w:w="80"/>
-            </w:tcMar>
-            <w:vAlign w:val="top"/>
-          </w:tcPr>
-          <w:p>
-            <w:pPr>
-              <w:pStyle w:val="Di default"/>
-              <w:widowControl w:val="0"/>
-              <w:tabs>
-                <w:tab w:val="left" w:pos="708"/>
-              </w:tabs>
-              <w:suppressAutoHyphens w:val="1"/>
-            </w:pPr>
-            <w:r>
-              <w:rPr>
-                <w:rFonts w:ascii="Calibri" w:hAnsi="Calibri"/>
-                <w:sz w:val="20"/>
-                <w:szCs w:val="20"/>
-                <w:rtl w:val="0"/>
-                <w:lang w:val="it-IT"/>
-              </w:rPr>
-              <w:t>N/A</w:t>
-            </w:r>
-          </w:p>
-        </w:tc>
-        <w:tc>
-          <w:tcPr>
-            <w:tcW w:type="dxa" w:w="539"/>
+            <w:tcW w:type="dxa" w:w="540"/>
             <w:tcBorders>
               <w:top w:val="single" w:color="000000" w:sz="4" w:space="0" w:shadow="0" w:frame="0"/>
               <w:left w:val="single" w:color="000000" w:sz="4" w:space="0" w:shadow="0" w:frame="0"/>
@@ -8203,11 +8278,11 @@
           <w:shd w:val="clear" w:color="auto" w:fill="cadfff"/>
         </w:tblPrEx>
         <w:trPr>
-          <w:trHeight w:val="3356" w:hRule="atLeast"/>
+          <w:trHeight w:val="3366" w:hRule="atLeast"/>
         </w:trPr>
         <w:tc>
           <w:tcPr>
-            <w:tcW w:type="dxa" w:w="449"/>
+            <w:tcW w:type="dxa" w:w="448"/>
             <w:tcBorders>
               <w:top w:val="single" w:color="000000" w:sz="4" w:space="0" w:shadow="0" w:frame="0"/>
               <w:left w:val="single" w:color="000000" w:sz="4" w:space="0" w:shadow="0" w:frame="0"/>
@@ -8537,7 +8612,7 @@
         </w:tc>
         <w:tc>
           <w:tcPr>
-            <w:tcW w:type="dxa" w:w="1380"/>
+            <w:tcW w:type="dxa" w:w="1379"/>
             <w:tcBorders>
               <w:top w:val="single" w:color="000000" w:sz="4" w:space="0" w:shadow="0" w:frame="0"/>
               <w:left w:val="single" w:color="000000" w:sz="4" w:space="0" w:shadow="0" w:frame="0"/>
@@ -8781,7 +8856,7 @@
         </w:tc>
         <w:tc>
           <w:tcPr>
-            <w:tcW w:type="dxa" w:w="941"/>
+            <w:tcW w:type="dxa" w:w="942"/>
             <w:tcBorders>
               <w:top w:val="single" w:color="000000" w:sz="4" w:space="0" w:shadow="0" w:frame="0"/>
               <w:left w:val="single" w:color="000000" w:sz="4" w:space="0" w:shadow="0" w:frame="0"/>
@@ -8856,6 +8931,84 @@
         </w:tc>
         <w:tc>
           <w:tcPr>
+            <w:tcW w:type="dxa" w:w="735"/>
+            <w:tcBorders>
+              <w:top w:val="single" w:color="000000" w:sz="4" w:space="0" w:shadow="0" w:frame="0"/>
+              <w:left w:val="single" w:color="000000" w:sz="4" w:space="0" w:shadow="0" w:frame="0"/>
+              <w:bottom w:val="single" w:color="000000" w:sz="4" w:space="0" w:shadow="0" w:frame="0"/>
+              <w:right w:val="single" w:color="000000" w:sz="4" w:space="0" w:shadow="0" w:frame="0"/>
+            </w:tcBorders>
+            <w:shd w:val="clear" w:color="auto" w:fill="auto"/>
+            <w:tcMar>
+              <w:top w:type="dxa" w:w="80"/>
+              <w:left w:type="dxa" w:w="80"/>
+              <w:bottom w:type="dxa" w:w="80"/>
+              <w:right w:type="dxa" w:w="80"/>
+            </w:tcMar>
+            <w:vAlign w:val="top"/>
+          </w:tcPr>
+          <w:p>
+            <w:pPr>
+              <w:pStyle w:val="Di default"/>
+              <w:widowControl w:val="0"/>
+              <w:tabs>
+                <w:tab w:val="left" w:pos="708"/>
+              </w:tabs>
+              <w:suppressAutoHyphens w:val="1"/>
+            </w:pPr>
+            <w:r>
+              <w:rPr>
+                <w:rFonts w:ascii="Calibri" w:hAnsi="Calibri"/>
+                <w:sz w:val="20"/>
+                <w:szCs w:val="20"/>
+                <w:rtl w:val="0"/>
+                <w:lang w:val="it-IT"/>
+              </w:rPr>
+              <w:t>N/A</w:t>
+            </w:r>
+          </w:p>
+        </w:tc>
+        <w:tc>
+          <w:tcPr>
+            <w:tcW w:type="dxa" w:w="923"/>
+            <w:tcBorders>
+              <w:top w:val="single" w:color="000000" w:sz="4" w:space="0" w:shadow="0" w:frame="0"/>
+              <w:left w:val="single" w:color="000000" w:sz="4" w:space="0" w:shadow="0" w:frame="0"/>
+              <w:bottom w:val="single" w:color="000000" w:sz="4" w:space="0" w:shadow="0" w:frame="0"/>
+              <w:right w:val="single" w:color="000000" w:sz="4" w:space="0" w:shadow="0" w:frame="0"/>
+            </w:tcBorders>
+            <w:shd w:val="clear" w:color="auto" w:fill="auto"/>
+            <w:tcMar>
+              <w:top w:type="dxa" w:w="80"/>
+              <w:left w:type="dxa" w:w="80"/>
+              <w:bottom w:type="dxa" w:w="80"/>
+              <w:right w:type="dxa" w:w="80"/>
+            </w:tcMar>
+            <w:vAlign w:val="top"/>
+          </w:tcPr>
+          <w:p>
+            <w:pPr>
+              <w:pStyle w:val="Di default"/>
+              <w:widowControl w:val="0"/>
+              <w:tabs>
+                <w:tab w:val="left" w:pos="708"/>
+              </w:tabs>
+              <w:suppressAutoHyphens w:val="1"/>
+            </w:pPr>
+            <w:r>
+              <w:rPr>
+                <w:rFonts w:ascii="Calibri" w:hAnsi="Calibri"/>
+                <w:sz w:val="20"/>
+                <w:szCs w:val="20"/>
+                <w:rtl w:val="0"/>
+                <w:lang w:val="it-IT"/>
+              </w:rPr>
+              <w:t>1 risultati</w:t>
+            </w:r>
+          </w:p>
+        </w:tc>
+        <w:tc>
+          <w:tcPr>
             <w:tcW w:type="dxa" w:w="734"/>
             <w:tcBorders>
               <w:top w:val="single" w:color="000000" w:sz="4" w:space="0" w:shadow="0" w:frame="0"/>
@@ -8895,85 +9048,7 @@
         </w:tc>
         <w:tc>
           <w:tcPr>
-            <w:tcW w:type="dxa" w:w="924"/>
-            <w:tcBorders>
-              <w:top w:val="single" w:color="000000" w:sz="4" w:space="0" w:shadow="0" w:frame="0"/>
-              <w:left w:val="single" w:color="000000" w:sz="4" w:space="0" w:shadow="0" w:frame="0"/>
-              <w:bottom w:val="single" w:color="000000" w:sz="4" w:space="0" w:shadow="0" w:frame="0"/>
-              <w:right w:val="single" w:color="000000" w:sz="4" w:space="0" w:shadow="0" w:frame="0"/>
-            </w:tcBorders>
-            <w:shd w:val="clear" w:color="auto" w:fill="auto"/>
-            <w:tcMar>
-              <w:top w:type="dxa" w:w="80"/>
-              <w:left w:type="dxa" w:w="80"/>
-              <w:bottom w:type="dxa" w:w="80"/>
-              <w:right w:type="dxa" w:w="80"/>
-            </w:tcMar>
-            <w:vAlign w:val="top"/>
-          </w:tcPr>
-          <w:p>
-            <w:pPr>
-              <w:pStyle w:val="Di default"/>
-              <w:widowControl w:val="0"/>
-              <w:tabs>
-                <w:tab w:val="left" w:pos="708"/>
-              </w:tabs>
-              <w:suppressAutoHyphens w:val="1"/>
-            </w:pPr>
-            <w:r>
-              <w:rPr>
-                <w:rFonts w:ascii="Calibri" w:hAnsi="Calibri"/>
-                <w:sz w:val="20"/>
-                <w:szCs w:val="20"/>
-                <w:rtl w:val="0"/>
-                <w:lang w:val="it-IT"/>
-              </w:rPr>
-              <w:t>1 risultati</w:t>
-            </w:r>
-          </w:p>
-        </w:tc>
-        <w:tc>
-          <w:tcPr>
-            <w:tcW w:type="dxa" w:w="733"/>
-            <w:tcBorders>
-              <w:top w:val="single" w:color="000000" w:sz="4" w:space="0" w:shadow="0" w:frame="0"/>
-              <w:left w:val="single" w:color="000000" w:sz="4" w:space="0" w:shadow="0" w:frame="0"/>
-              <w:bottom w:val="single" w:color="000000" w:sz="4" w:space="0" w:shadow="0" w:frame="0"/>
-              <w:right w:val="single" w:color="000000" w:sz="4" w:space="0" w:shadow="0" w:frame="0"/>
-            </w:tcBorders>
-            <w:shd w:val="clear" w:color="auto" w:fill="auto"/>
-            <w:tcMar>
-              <w:top w:type="dxa" w:w="80"/>
-              <w:left w:type="dxa" w:w="80"/>
-              <w:bottom w:type="dxa" w:w="80"/>
-              <w:right w:type="dxa" w:w="80"/>
-            </w:tcMar>
-            <w:vAlign w:val="top"/>
-          </w:tcPr>
-          <w:p>
-            <w:pPr>
-              <w:pStyle w:val="Di default"/>
-              <w:widowControl w:val="0"/>
-              <w:tabs>
-                <w:tab w:val="left" w:pos="708"/>
-              </w:tabs>
-              <w:suppressAutoHyphens w:val="1"/>
-            </w:pPr>
-            <w:r>
-              <w:rPr>
-                <w:rFonts w:ascii="Calibri" w:hAnsi="Calibri"/>
-                <w:sz w:val="20"/>
-                <w:szCs w:val="20"/>
-                <w:rtl w:val="0"/>
-                <w:lang w:val="it-IT"/>
-              </w:rPr>
-              <w:t>N/A</w:t>
-            </w:r>
-          </w:p>
-        </w:tc>
-        <w:tc>
-          <w:tcPr>
-            <w:tcW w:type="dxa" w:w="539"/>
+            <w:tcW w:type="dxa" w:w="540"/>
             <w:tcBorders>
               <w:top w:val="single" w:color="000000" w:sz="4" w:space="0" w:shadow="0" w:frame="0"/>
               <w:left w:val="single" w:color="000000" w:sz="4" w:space="0" w:shadow="0" w:frame="0"/>
@@ -9013,11 +9088,11 @@
           <w:shd w:val="clear" w:color="auto" w:fill="cadfff"/>
         </w:tblPrEx>
         <w:trPr>
-          <w:trHeight w:val="3876" w:hRule="atLeast"/>
+          <w:trHeight w:val="3886" w:hRule="atLeast"/>
         </w:trPr>
         <w:tc>
           <w:tcPr>
-            <w:tcW w:type="dxa" w:w="449"/>
+            <w:tcW w:type="dxa" w:w="448"/>
             <w:tcBorders>
               <w:top w:val="single" w:color="000000" w:sz="4" w:space="0" w:shadow="0" w:frame="0"/>
               <w:left w:val="single" w:color="000000" w:sz="4" w:space="0" w:shadow="0" w:frame="0"/>
@@ -9321,7 +9396,7 @@
                 <w:rtl w:val="0"/>
                 <w:lang w:val="it-IT"/>
               </w:rPr>
-              <w:t>&gt;N</w:t>
+              <w:t>Tutti i clienti trovati nell'esito del report con &gt;N</w:t>
             </w:r>
           </w:p>
           <w:p>
@@ -9367,7 +9442,7 @@
         </w:tc>
         <w:tc>
           <w:tcPr>
-            <w:tcW w:type="dxa" w:w="1380"/>
+            <w:tcW w:type="dxa" w:w="1379"/>
             <w:tcBorders>
               <w:top w:val="single" w:color="000000" w:sz="4" w:space="0" w:shadow="0" w:frame="0"/>
               <w:left w:val="single" w:color="000000" w:sz="4" w:space="0" w:shadow="0" w:frame="0"/>
@@ -9611,7 +9686,7 @@
         </w:tc>
         <w:tc>
           <w:tcPr>
-            <w:tcW w:type="dxa" w:w="941"/>
+            <w:tcW w:type="dxa" w:w="942"/>
             <w:tcBorders>
               <w:top w:val="single" w:color="000000" w:sz="4" w:space="0" w:shadow="0" w:frame="0"/>
               <w:left w:val="single" w:color="000000" w:sz="4" w:space="0" w:shadow="0" w:frame="0"/>
@@ -9686,6 +9761,84 @@
         </w:tc>
         <w:tc>
           <w:tcPr>
+            <w:tcW w:type="dxa" w:w="735"/>
+            <w:tcBorders>
+              <w:top w:val="single" w:color="000000" w:sz="4" w:space="0" w:shadow="0" w:frame="0"/>
+              <w:left w:val="single" w:color="000000" w:sz="4" w:space="0" w:shadow="0" w:frame="0"/>
+              <w:bottom w:val="single" w:color="000000" w:sz="4" w:space="0" w:shadow="0" w:frame="0"/>
+              <w:right w:val="single" w:color="000000" w:sz="4" w:space="0" w:shadow="0" w:frame="0"/>
+            </w:tcBorders>
+            <w:shd w:val="clear" w:color="auto" w:fill="e7eaf4"/>
+            <w:tcMar>
+              <w:top w:type="dxa" w:w="80"/>
+              <w:left w:type="dxa" w:w="80"/>
+              <w:bottom w:type="dxa" w:w="80"/>
+              <w:right w:type="dxa" w:w="80"/>
+            </w:tcMar>
+            <w:vAlign w:val="top"/>
+          </w:tcPr>
+          <w:p>
+            <w:pPr>
+              <w:pStyle w:val="Di default"/>
+              <w:widowControl w:val="0"/>
+              <w:tabs>
+                <w:tab w:val="left" w:pos="708"/>
+              </w:tabs>
+              <w:suppressAutoHyphens w:val="1"/>
+            </w:pPr>
+            <w:r>
+              <w:rPr>
+                <w:rFonts w:ascii="Calibri" w:hAnsi="Calibri"/>
+                <w:sz w:val="20"/>
+                <w:szCs w:val="20"/>
+                <w:rtl w:val="0"/>
+                <w:lang w:val="it-IT"/>
+              </w:rPr>
+              <w:t>N/A</w:t>
+            </w:r>
+          </w:p>
+        </w:tc>
+        <w:tc>
+          <w:tcPr>
+            <w:tcW w:type="dxa" w:w="923"/>
+            <w:tcBorders>
+              <w:top w:val="single" w:color="000000" w:sz="4" w:space="0" w:shadow="0" w:frame="0"/>
+              <w:left w:val="single" w:color="000000" w:sz="4" w:space="0" w:shadow="0" w:frame="0"/>
+              <w:bottom w:val="single" w:color="000000" w:sz="4" w:space="0" w:shadow="0" w:frame="0"/>
+              <w:right w:val="single" w:color="000000" w:sz="4" w:space="0" w:shadow="0" w:frame="0"/>
+            </w:tcBorders>
+            <w:shd w:val="clear" w:color="auto" w:fill="e7eaf4"/>
+            <w:tcMar>
+              <w:top w:type="dxa" w:w="80"/>
+              <w:left w:type="dxa" w:w="80"/>
+              <w:bottom w:type="dxa" w:w="80"/>
+              <w:right w:type="dxa" w:w="80"/>
+            </w:tcMar>
+            <w:vAlign w:val="top"/>
+          </w:tcPr>
+          <w:p>
+            <w:pPr>
+              <w:pStyle w:val="Di default"/>
+              <w:widowControl w:val="0"/>
+              <w:tabs>
+                <w:tab w:val="left" w:pos="708"/>
+              </w:tabs>
+              <w:suppressAutoHyphens w:val="1"/>
+            </w:pPr>
+            <w:r>
+              <w:rPr>
+                <w:rFonts w:ascii="Calibri" w:hAnsi="Calibri"/>
+                <w:sz w:val="20"/>
+                <w:szCs w:val="20"/>
+                <w:rtl w:val="0"/>
+                <w:lang w:val="it-IT"/>
+              </w:rPr>
+              <w:t>2 risultati</w:t>
+            </w:r>
+          </w:p>
+        </w:tc>
+        <w:tc>
+          <w:tcPr>
             <w:tcW w:type="dxa" w:w="734"/>
             <w:tcBorders>
               <w:top w:val="single" w:color="000000" w:sz="4" w:space="0" w:shadow="0" w:frame="0"/>
@@ -9725,85 +9878,7 @@
         </w:tc>
         <w:tc>
           <w:tcPr>
-            <w:tcW w:type="dxa" w:w="924"/>
-            <w:tcBorders>
-              <w:top w:val="single" w:color="000000" w:sz="4" w:space="0" w:shadow="0" w:frame="0"/>
-              <w:left w:val="single" w:color="000000" w:sz="4" w:space="0" w:shadow="0" w:frame="0"/>
-              <w:bottom w:val="single" w:color="000000" w:sz="4" w:space="0" w:shadow="0" w:frame="0"/>
-              <w:right w:val="single" w:color="000000" w:sz="4" w:space="0" w:shadow="0" w:frame="0"/>
-            </w:tcBorders>
-            <w:shd w:val="clear" w:color="auto" w:fill="e7eaf4"/>
-            <w:tcMar>
-              <w:top w:type="dxa" w:w="80"/>
-              <w:left w:type="dxa" w:w="80"/>
-              <w:bottom w:type="dxa" w:w="80"/>
-              <w:right w:type="dxa" w:w="80"/>
-            </w:tcMar>
-            <w:vAlign w:val="top"/>
-          </w:tcPr>
-          <w:p>
-            <w:pPr>
-              <w:pStyle w:val="Di default"/>
-              <w:widowControl w:val="0"/>
-              <w:tabs>
-                <w:tab w:val="left" w:pos="708"/>
-              </w:tabs>
-              <w:suppressAutoHyphens w:val="1"/>
-            </w:pPr>
-            <w:r>
-              <w:rPr>
-                <w:rFonts w:ascii="Calibri" w:hAnsi="Calibri"/>
-                <w:sz w:val="20"/>
-                <w:szCs w:val="20"/>
-                <w:rtl w:val="0"/>
-                <w:lang w:val="it-IT"/>
-              </w:rPr>
-              <w:t>2 risultati</w:t>
-            </w:r>
-          </w:p>
-        </w:tc>
-        <w:tc>
-          <w:tcPr>
-            <w:tcW w:type="dxa" w:w="733"/>
-            <w:tcBorders>
-              <w:top w:val="single" w:color="000000" w:sz="4" w:space="0" w:shadow="0" w:frame="0"/>
-              <w:left w:val="single" w:color="000000" w:sz="4" w:space="0" w:shadow="0" w:frame="0"/>
-              <w:bottom w:val="single" w:color="000000" w:sz="4" w:space="0" w:shadow="0" w:frame="0"/>
-              <w:right w:val="single" w:color="000000" w:sz="4" w:space="0" w:shadow="0" w:frame="0"/>
-            </w:tcBorders>
-            <w:shd w:val="clear" w:color="auto" w:fill="e7eaf4"/>
-            <w:tcMar>
-              <w:top w:type="dxa" w:w="80"/>
-              <w:left w:type="dxa" w:w="80"/>
-              <w:bottom w:type="dxa" w:w="80"/>
-              <w:right w:type="dxa" w:w="80"/>
-            </w:tcMar>
-            <w:vAlign w:val="top"/>
-          </w:tcPr>
-          <w:p>
-            <w:pPr>
-              <w:pStyle w:val="Di default"/>
-              <w:widowControl w:val="0"/>
-              <w:tabs>
-                <w:tab w:val="left" w:pos="708"/>
-              </w:tabs>
-              <w:suppressAutoHyphens w:val="1"/>
-            </w:pPr>
-            <w:r>
-              <w:rPr>
-                <w:rFonts w:ascii="Calibri" w:hAnsi="Calibri"/>
-                <w:sz w:val="20"/>
-                <w:szCs w:val="20"/>
-                <w:rtl w:val="0"/>
-                <w:lang w:val="it-IT"/>
-              </w:rPr>
-              <w:t>N/A</w:t>
-            </w:r>
-          </w:p>
-        </w:tc>
-        <w:tc>
-          <w:tcPr>
-            <w:tcW w:type="dxa" w:w="539"/>
+            <w:tcW w:type="dxa" w:w="540"/>
             <w:tcBorders>
               <w:top w:val="single" w:color="000000" w:sz="4" w:space="0" w:shadow="0" w:frame="0"/>
               <w:left w:val="single" w:color="000000" w:sz="4" w:space="0" w:shadow="0" w:frame="0"/>
@@ -9859,7 +9934,7 @@
           <w:tab w:val="left" w:pos="9132"/>
         </w:tabs>
         <w:suppressAutoHyphens w:val="1"/>
-        <w:ind w:left="108" w:hanging="108"/>
+        <w:ind w:left="216" w:hanging="216"/>
       </w:pPr>
       <w:r>
         <w:rPr>

</xml_diff>

<commit_message>
Aggiornamento testo con parametro
</commit_message>
<xml_diff>
--- a/[CORSO IS] MARESCA MICHELE N46003789 TEST/[CORSO IS] MARESCA MICHELE N46003789 TEST FUNZIONALITA CON PARAMETRO.docx
+++ b/[CORSO IS] MARESCA MICHELE N46003789 TEST/[CORSO IS] MARESCA MICHELE N46003789 TEST FUNZIONALITA CON PARAMETRO.docx
@@ -370,7 +370,7 @@
       <w:tblPr>
         <w:tblW w:w="9632" w:type="dxa"/>
         <w:jc w:val="left"/>
-        <w:tblInd w:w="324" w:type="dxa"/>
+        <w:tblInd w:w="432" w:type="dxa"/>
         <w:tblBorders>
           <w:top w:val="single" w:color="ffffff" w:sz="8" w:space="0" w:shadow="0" w:frame="0"/>
           <w:left w:val="single" w:color="ffffff" w:sz="8" w:space="0" w:shadow="0" w:frame="0"/>
@@ -393,7 +393,7 @@
           <w:shd w:val="clear" w:color="auto" w:fill="cadfff"/>
         </w:tblPrEx>
         <w:trPr>
-          <w:trHeight w:val="492" w:hRule="atLeast"/>
+          <w:trHeight w:val="502" w:hRule="atLeast"/>
         </w:trPr>
         <w:tc>
           <w:tcPr>
@@ -623,7 +623,7 @@
           <w:shd w:val="clear" w:color="auto" w:fill="cadfff"/>
         </w:tblPrEx>
         <w:trPr>
-          <w:trHeight w:val="2202" w:hRule="atLeast"/>
+          <w:trHeight w:val="2212" w:hRule="atLeast"/>
         </w:trPr>
         <w:tc>
           <w:tcPr>
@@ -1280,6 +1280,35 @@
         </w:tc>
       </w:tr>
     </w:tbl>
+    <w:p>
+      <w:pPr>
+        <w:pStyle w:val="Di default"/>
+        <w:widowControl w:val="0"/>
+        <w:tabs>
+          <w:tab w:val="left" w:pos="708"/>
+          <w:tab w:val="left" w:pos="1416"/>
+          <w:tab w:val="left" w:pos="2124"/>
+          <w:tab w:val="left" w:pos="2832"/>
+          <w:tab w:val="left" w:pos="3540"/>
+          <w:tab w:val="left" w:pos="4248"/>
+          <w:tab w:val="left" w:pos="4956"/>
+          <w:tab w:val="left" w:pos="5664"/>
+          <w:tab w:val="left" w:pos="6372"/>
+          <w:tab w:val="left" w:pos="7080"/>
+          <w:tab w:val="left" w:pos="7788"/>
+          <w:tab w:val="left" w:pos="8496"/>
+          <w:tab w:val="left" w:pos="9132"/>
+        </w:tabs>
+        <w:suppressAutoHyphens w:val="1"/>
+        <w:ind w:left="324" w:hanging="324"/>
+        <w:rPr>
+          <w:rFonts w:ascii="Times New Roman" w:cs="Times New Roman" w:hAnsi="Times New Roman" w:eastAsia="Times New Roman"/>
+          <w:sz w:val="20"/>
+          <w:szCs w:val="20"/>
+          <w:u w:color="000000"/>
+        </w:rPr>
+      </w:pPr>
+    </w:p>
     <w:p>
       <w:pPr>
         <w:pStyle w:val="Di default"/>
@@ -1482,7 +1511,7 @@
       <w:tblPr>
         <w:tblW w:w="9632" w:type="dxa"/>
         <w:jc w:val="left"/>
-        <w:tblInd w:w="324" w:type="dxa"/>
+        <w:tblInd w:w="432" w:type="dxa"/>
         <w:tblBorders>
           <w:top w:val="single" w:color="ffffff" w:sz="8" w:space="0" w:shadow="0" w:frame="0"/>
           <w:left w:val="single" w:color="ffffff" w:sz="8" w:space="0" w:shadow="0" w:frame="0"/>
@@ -1495,11 +1524,11 @@
         <w:tblLayout w:type="fixed"/>
       </w:tblPr>
       <w:tblGrid>
-        <w:gridCol w:w="448"/>
+        <w:gridCol w:w="447"/>
         <w:gridCol w:w="909"/>
         <w:gridCol w:w="2387"/>
         <w:gridCol w:w="1380"/>
-        <w:gridCol w:w="942"/>
+        <w:gridCol w:w="943"/>
         <w:gridCol w:w="632"/>
         <w:gridCol w:w="735"/>
         <w:gridCol w:w="924"/>
@@ -1511,11 +1540,11 @@
           <w:shd w:val="clear" w:color="auto" w:fill="cadfff"/>
         </w:tblPrEx>
         <w:trPr>
-          <w:trHeight w:val="1546" w:hRule="atLeast"/>
+          <w:trHeight w:val="1556" w:hRule="atLeast"/>
         </w:trPr>
         <w:tc>
           <w:tcPr>
-            <w:tcW w:type="dxa" w:w="448"/>
+            <w:tcW w:type="dxa" w:w="447"/>
             <w:tcBorders>
               <w:top w:val="single" w:color="000000" w:sz="4" w:space="0" w:shadow="0" w:frame="0"/>
               <w:left w:val="single" w:color="000000" w:sz="4" w:space="0" w:shadow="0" w:frame="0"/>
@@ -1594,7 +1623,7 @@
         </w:tc>
         <w:tc>
           <w:tcPr>
-            <w:tcW w:type="dxa" w:w="2387"/>
+            <w:tcW w:type="dxa" w:w="2386"/>
             <w:tcBorders>
               <w:top w:val="single" w:color="000000" w:sz="4" w:space="0" w:shadow="0" w:frame="0"/>
               <w:left w:val="single" w:color="000000" w:sz="4" w:space="0" w:shadow="0" w:frame="0"/>
@@ -1637,7 +1666,7 @@
         </w:tc>
         <w:tc>
           <w:tcPr>
-            <w:tcW w:type="dxa" w:w="1379"/>
+            <w:tcW w:type="dxa" w:w="1380"/>
             <w:tcBorders>
               <w:top w:val="single" w:color="000000" w:sz="4" w:space="0" w:shadow="0" w:frame="0"/>
               <w:left w:val="single" w:color="000000" w:sz="4" w:space="0" w:shadow="0" w:frame="0"/>
@@ -1798,7 +1827,7 @@
         </w:tc>
         <w:tc>
           <w:tcPr>
-            <w:tcW w:type="dxa" w:w="923"/>
+            <w:tcW w:type="dxa" w:w="924"/>
             <w:tcBorders>
               <w:top w:val="single" w:color="000000" w:sz="4" w:space="0" w:shadow="0" w:frame="0"/>
               <w:left w:val="single" w:color="000000" w:sz="4" w:space="0" w:shadow="0" w:frame="0"/>
@@ -1839,7 +1868,7 @@
         </w:tc>
         <w:tc>
           <w:tcPr>
-            <w:tcW w:type="dxa" w:w="734"/>
+            <w:tcW w:type="dxa" w:w="735"/>
             <w:tcBorders>
               <w:top w:val="single" w:color="000000" w:sz="4" w:space="0" w:shadow="0" w:frame="0"/>
               <w:left w:val="single" w:color="000000" w:sz="4" w:space="0" w:shadow="0" w:frame="0"/>
@@ -2006,11 +2035,11 @@
           <w:shd w:val="clear" w:color="auto" w:fill="cadfff"/>
         </w:tblPrEx>
         <w:trPr>
-          <w:trHeight w:val="3106" w:hRule="atLeast"/>
+          <w:trHeight w:val="3116" w:hRule="atLeast"/>
         </w:trPr>
         <w:tc>
           <w:tcPr>
-            <w:tcW w:type="dxa" w:w="448"/>
+            <w:tcW w:type="dxa" w:w="447"/>
             <w:tcBorders>
               <w:top w:val="single" w:color="000000" w:sz="4" w:space="0" w:shadow="0" w:frame="0"/>
               <w:left w:val="single" w:color="000000" w:sz="4" w:space="0" w:shadow="0" w:frame="0"/>
@@ -2112,7 +2141,7 @@
         </w:tc>
         <w:tc>
           <w:tcPr>
-            <w:tcW w:type="dxa" w:w="2387"/>
+            <w:tcW w:type="dxa" w:w="2386"/>
             <w:tcBorders>
               <w:top w:val="single" w:color="000000" w:sz="4" w:space="0" w:shadow="0" w:frame="0"/>
               <w:left w:val="single" w:color="000000" w:sz="4" w:space="0" w:shadow="0" w:frame="0"/>
@@ -2336,7 +2365,7 @@
         </w:tc>
         <w:tc>
           <w:tcPr>
-            <w:tcW w:type="dxa" w:w="1379"/>
+            <w:tcW w:type="dxa" w:w="1380"/>
             <w:tcBorders>
               <w:top w:val="single" w:color="000000" w:sz="4" w:space="0" w:shadow="0" w:frame="0"/>
               <w:left w:val="single" w:color="000000" w:sz="4" w:space="0" w:shadow="0" w:frame="0"/>
@@ -2520,7 +2549,7 @@
         </w:tc>
         <w:tc>
           <w:tcPr>
-            <w:tcW w:type="dxa" w:w="923"/>
+            <w:tcW w:type="dxa" w:w="924"/>
             <w:tcBorders>
               <w:top w:val="single" w:color="000000" w:sz="4" w:space="0" w:shadow="0" w:frame="0"/>
               <w:left w:val="single" w:color="000000" w:sz="4" w:space="0" w:shadow="0" w:frame="0"/>
@@ -2559,7 +2588,7 @@
         </w:tc>
         <w:tc>
           <w:tcPr>
-            <w:tcW w:type="dxa" w:w="734"/>
+            <w:tcW w:type="dxa" w:w="735"/>
             <w:tcBorders>
               <w:top w:val="single" w:color="000000" w:sz="4" w:space="0" w:shadow="0" w:frame="0"/>
               <w:left w:val="single" w:color="000000" w:sz="4" w:space="0" w:shadow="0" w:frame="0"/>
@@ -2639,11 +2668,11 @@
           <w:shd w:val="clear" w:color="auto" w:fill="cadfff"/>
         </w:tblPrEx>
         <w:trPr>
-          <w:trHeight w:val="2846" w:hRule="atLeast"/>
+          <w:trHeight w:val="3086" w:hRule="atLeast"/>
         </w:trPr>
         <w:tc>
           <w:tcPr>
-            <w:tcW w:type="dxa" w:w="448"/>
+            <w:tcW w:type="dxa" w:w="447"/>
             <w:tcBorders>
               <w:top w:val="single" w:color="000000" w:sz="4" w:space="0" w:shadow="0" w:frame="0"/>
               <w:left w:val="single" w:color="000000" w:sz="4" w:space="0" w:shadow="0" w:frame="0"/>
@@ -2769,7 +2798,7 @@
         </w:tc>
         <w:tc>
           <w:tcPr>
-            <w:tcW w:type="dxa" w:w="2387"/>
+            <w:tcW w:type="dxa" w:w="2386"/>
             <w:tcBorders>
               <w:top w:val="single" w:color="000000" w:sz="4" w:space="0" w:shadow="0" w:frame="0"/>
               <w:left w:val="single" w:color="000000" w:sz="4" w:space="0" w:shadow="0" w:frame="0"/>
@@ -2993,7 +3022,7 @@
         </w:tc>
         <w:tc>
           <w:tcPr>
-            <w:tcW w:type="dxa" w:w="1379"/>
+            <w:tcW w:type="dxa" w:w="1380"/>
             <w:tcBorders>
               <w:top w:val="single" w:color="000000" w:sz="4" w:space="0" w:shadow="0" w:frame="0"/>
               <w:left w:val="single" w:color="000000" w:sz="4" w:space="0" w:shadow="0" w:frame="0"/>
@@ -3177,7 +3206,7 @@
         </w:tc>
         <w:tc>
           <w:tcPr>
-            <w:tcW w:type="dxa" w:w="923"/>
+            <w:tcW w:type="dxa" w:w="924"/>
             <w:tcBorders>
               <w:top w:val="single" w:color="000000" w:sz="4" w:space="0" w:shadow="0" w:frame="0"/>
               <w:left w:val="single" w:color="000000" w:sz="4" w:space="0" w:shadow="0" w:frame="0"/>
@@ -3216,7 +3245,7 @@
         </w:tc>
         <w:tc>
           <w:tcPr>
-            <w:tcW w:type="dxa" w:w="734"/>
+            <w:tcW w:type="dxa" w:w="735"/>
             <w:tcBorders>
               <w:top w:val="single" w:color="000000" w:sz="4" w:space="0" w:shadow="0" w:frame="0"/>
               <w:left w:val="single" w:color="000000" w:sz="4" w:space="0" w:shadow="0" w:frame="0"/>
@@ -3295,11 +3324,11 @@
           <w:shd w:val="clear" w:color="auto" w:fill="cadfff"/>
         </w:tblPrEx>
         <w:trPr>
-          <w:trHeight w:val="3626" w:hRule="atLeast"/>
+          <w:trHeight w:val="3636" w:hRule="atLeast"/>
         </w:trPr>
         <w:tc>
           <w:tcPr>
-            <w:tcW w:type="dxa" w:w="448"/>
+            <w:tcW w:type="dxa" w:w="447"/>
             <w:tcBorders>
               <w:top w:val="single" w:color="000000" w:sz="4" w:space="0" w:shadow="0" w:frame="0"/>
               <w:left w:val="single" w:color="000000" w:sz="4" w:space="0" w:shadow="0" w:frame="0"/>
@@ -3405,7 +3434,7 @@
         </w:tc>
         <w:tc>
           <w:tcPr>
-            <w:tcW w:type="dxa" w:w="2387"/>
+            <w:tcW w:type="dxa" w:w="2386"/>
             <w:tcBorders>
               <w:top w:val="single" w:color="000000" w:sz="4" w:space="0" w:shadow="0" w:frame="0"/>
               <w:left w:val="single" w:color="000000" w:sz="4" w:space="0" w:shadow="0" w:frame="0"/>
@@ -3629,7 +3658,7 @@
         </w:tc>
         <w:tc>
           <w:tcPr>
-            <w:tcW w:type="dxa" w:w="1379"/>
+            <w:tcW w:type="dxa" w:w="1380"/>
             <w:tcBorders>
               <w:top w:val="single" w:color="000000" w:sz="4" w:space="0" w:shadow="0" w:frame="0"/>
               <w:left w:val="single" w:color="000000" w:sz="4" w:space="0" w:shadow="0" w:frame="0"/>
@@ -3987,7 +4016,7 @@
         </w:tc>
         <w:tc>
           <w:tcPr>
-            <w:tcW w:type="dxa" w:w="923"/>
+            <w:tcW w:type="dxa" w:w="924"/>
             <w:tcBorders>
               <w:top w:val="single" w:color="000000" w:sz="4" w:space="0" w:shadow="0" w:frame="0"/>
               <w:left w:val="single" w:color="000000" w:sz="4" w:space="0" w:shadow="0" w:frame="0"/>
@@ -4026,7 +4055,7 @@
         </w:tc>
         <w:tc>
           <w:tcPr>
-            <w:tcW w:type="dxa" w:w="734"/>
+            <w:tcW w:type="dxa" w:w="735"/>
             <w:tcBorders>
               <w:top w:val="single" w:color="000000" w:sz="4" w:space="0" w:shadow="0" w:frame="0"/>
               <w:left w:val="single" w:color="000000" w:sz="4" w:space="0" w:shadow="0" w:frame="0"/>
@@ -4105,11 +4134,11 @@
           <w:shd w:val="clear" w:color="auto" w:fill="cadfff"/>
         </w:tblPrEx>
         <w:trPr>
-          <w:trHeight w:val="3366" w:hRule="atLeast"/>
+          <w:trHeight w:val="3376" w:hRule="atLeast"/>
         </w:trPr>
         <w:tc>
           <w:tcPr>
-            <w:tcW w:type="dxa" w:w="448"/>
+            <w:tcW w:type="dxa" w:w="447"/>
             <w:tcBorders>
               <w:top w:val="single" w:color="000000" w:sz="4" w:space="0" w:shadow="0" w:frame="0"/>
               <w:left w:val="single" w:color="000000" w:sz="4" w:space="0" w:shadow="0" w:frame="0"/>
@@ -4235,7 +4264,7 @@
         </w:tc>
         <w:tc>
           <w:tcPr>
-            <w:tcW w:type="dxa" w:w="2387"/>
+            <w:tcW w:type="dxa" w:w="2386"/>
             <w:tcBorders>
               <w:top w:val="single" w:color="000000" w:sz="4" w:space="0" w:shadow="0" w:frame="0"/>
               <w:left w:val="single" w:color="000000" w:sz="4" w:space="0" w:shadow="0" w:frame="0"/>
@@ -4459,7 +4488,7 @@
         </w:tc>
         <w:tc>
           <w:tcPr>
-            <w:tcW w:type="dxa" w:w="1379"/>
+            <w:tcW w:type="dxa" w:w="1380"/>
             <w:tcBorders>
               <w:top w:val="single" w:color="000000" w:sz="4" w:space="0" w:shadow="0" w:frame="0"/>
               <w:left w:val="single" w:color="000000" w:sz="4" w:space="0" w:shadow="0" w:frame="0"/>
@@ -4817,7 +4846,7 @@
         </w:tc>
         <w:tc>
           <w:tcPr>
-            <w:tcW w:type="dxa" w:w="923"/>
+            <w:tcW w:type="dxa" w:w="924"/>
             <w:tcBorders>
               <w:top w:val="single" w:color="000000" w:sz="4" w:space="0" w:shadow="0" w:frame="0"/>
               <w:left w:val="single" w:color="000000" w:sz="4" w:space="0" w:shadow="0" w:frame="0"/>
@@ -4856,7 +4885,7 @@
         </w:tc>
         <w:tc>
           <w:tcPr>
-            <w:tcW w:type="dxa" w:w="734"/>
+            <w:tcW w:type="dxa" w:w="735"/>
             <w:tcBorders>
               <w:top w:val="single" w:color="000000" w:sz="4" w:space="0" w:shadow="0" w:frame="0"/>
               <w:left w:val="single" w:color="000000" w:sz="4" w:space="0" w:shadow="0" w:frame="0"/>
@@ -4935,11 +4964,11 @@
           <w:shd w:val="clear" w:color="auto" w:fill="cadfff"/>
         </w:tblPrEx>
         <w:trPr>
-          <w:trHeight w:val="3626" w:hRule="atLeast"/>
+          <w:trHeight w:val="3636" w:hRule="atLeast"/>
         </w:trPr>
         <w:tc>
           <w:tcPr>
-            <w:tcW w:type="dxa" w:w="448"/>
+            <w:tcW w:type="dxa" w:w="447"/>
             <w:tcBorders>
               <w:top w:val="single" w:color="000000" w:sz="4" w:space="0" w:shadow="0" w:frame="0"/>
               <w:left w:val="single" w:color="000000" w:sz="4" w:space="0" w:shadow="0" w:frame="0"/>
@@ -5045,7 +5074,7 @@
         </w:tc>
         <w:tc>
           <w:tcPr>
-            <w:tcW w:type="dxa" w:w="2387"/>
+            <w:tcW w:type="dxa" w:w="2386"/>
             <w:tcBorders>
               <w:top w:val="single" w:color="000000" w:sz="4" w:space="0" w:shadow="0" w:frame="0"/>
               <w:left w:val="single" w:color="000000" w:sz="4" w:space="0" w:shadow="0" w:frame="0"/>
@@ -5269,7 +5298,7 @@
         </w:tc>
         <w:tc>
           <w:tcPr>
-            <w:tcW w:type="dxa" w:w="1379"/>
+            <w:tcW w:type="dxa" w:w="1380"/>
             <w:tcBorders>
               <w:top w:val="single" w:color="000000" w:sz="4" w:space="0" w:shadow="0" w:frame="0"/>
               <w:left w:val="single" w:color="000000" w:sz="4" w:space="0" w:shadow="0" w:frame="0"/>
@@ -5627,7 +5656,7 @@
         </w:tc>
         <w:tc>
           <w:tcPr>
-            <w:tcW w:type="dxa" w:w="923"/>
+            <w:tcW w:type="dxa" w:w="924"/>
             <w:tcBorders>
               <w:top w:val="single" w:color="000000" w:sz="4" w:space="0" w:shadow="0" w:frame="0"/>
               <w:left w:val="single" w:color="000000" w:sz="4" w:space="0" w:shadow="0" w:frame="0"/>
@@ -5666,7 +5695,7 @@
         </w:tc>
         <w:tc>
           <w:tcPr>
-            <w:tcW w:type="dxa" w:w="734"/>
+            <w:tcW w:type="dxa" w:w="735"/>
             <w:tcBorders>
               <w:top w:val="single" w:color="000000" w:sz="4" w:space="0" w:shadow="0" w:frame="0"/>
               <w:left w:val="single" w:color="000000" w:sz="4" w:space="0" w:shadow="0" w:frame="0"/>
@@ -5745,11 +5774,11 @@
           <w:shd w:val="clear" w:color="auto" w:fill="cadfff"/>
         </w:tblPrEx>
         <w:trPr>
-          <w:trHeight w:val="2076" w:hRule="atLeast"/>
+          <w:trHeight w:val="2114" w:hRule="atLeast"/>
         </w:trPr>
         <w:tc>
           <w:tcPr>
-            <w:tcW w:type="dxa" w:w="448"/>
+            <w:tcW w:type="dxa" w:w="447"/>
             <w:tcBorders>
               <w:top w:val="single" w:color="000000" w:sz="4" w:space="0" w:shadow="0" w:frame="0"/>
               <w:left w:val="single" w:color="000000" w:sz="4" w:space="0" w:shadow="0" w:frame="0"/>
@@ -5855,7 +5884,7 @@
         </w:tc>
         <w:tc>
           <w:tcPr>
-            <w:tcW w:type="dxa" w:w="2387"/>
+            <w:tcW w:type="dxa" w:w="2386"/>
             <w:tcBorders>
               <w:top w:val="single" w:color="000000" w:sz="4" w:space="0" w:shadow="0" w:frame="0"/>
               <w:left w:val="single" w:color="000000" w:sz="4" w:space="0" w:shadow="0" w:frame="0"/>
@@ -6079,7 +6108,7 @@
         </w:tc>
         <w:tc>
           <w:tcPr>
-            <w:tcW w:type="dxa" w:w="1379"/>
+            <w:tcW w:type="dxa" w:w="1380"/>
             <w:tcBorders>
               <w:top w:val="single" w:color="000000" w:sz="4" w:space="0" w:shadow="0" w:frame="0"/>
               <w:left w:val="single" w:color="000000" w:sz="4" w:space="0" w:shadow="0" w:frame="0"/>
@@ -6232,7 +6261,7 @@
         </w:tc>
         <w:tc>
           <w:tcPr>
-            <w:tcW w:type="dxa" w:w="923"/>
+            <w:tcW w:type="dxa" w:w="924"/>
             <w:tcBorders>
               <w:top w:val="single" w:color="000000" w:sz="4" w:space="0" w:shadow="0" w:frame="0"/>
               <w:left w:val="single" w:color="000000" w:sz="4" w:space="0" w:shadow="0" w:frame="0"/>
@@ -6271,7 +6300,7 @@
         </w:tc>
         <w:tc>
           <w:tcPr>
-            <w:tcW w:type="dxa" w:w="734"/>
+            <w:tcW w:type="dxa" w:w="735"/>
             <w:tcBorders>
               <w:top w:val="single" w:color="000000" w:sz="4" w:space="0" w:shadow="0" w:frame="0"/>
               <w:left w:val="single" w:color="000000" w:sz="4" w:space="0" w:shadow="0" w:frame="0"/>
@@ -6350,11 +6379,11 @@
           <w:shd w:val="clear" w:color="auto" w:fill="cadfff"/>
         </w:tblPrEx>
         <w:trPr>
-          <w:trHeight w:val="3106" w:hRule="atLeast"/>
+          <w:trHeight w:val="3346" w:hRule="atLeast"/>
         </w:trPr>
         <w:tc>
           <w:tcPr>
-            <w:tcW w:type="dxa" w:w="448"/>
+            <w:tcW w:type="dxa" w:w="447"/>
             <w:tcBorders>
               <w:top w:val="single" w:color="000000" w:sz="4" w:space="0" w:shadow="0" w:frame="0"/>
               <w:left w:val="single" w:color="000000" w:sz="4" w:space="0" w:shadow="0" w:frame="0"/>
@@ -6480,7 +6509,7 @@
         </w:tc>
         <w:tc>
           <w:tcPr>
-            <w:tcW w:type="dxa" w:w="2387"/>
+            <w:tcW w:type="dxa" w:w="2386"/>
             <w:tcBorders>
               <w:top w:val="single" w:color="000000" w:sz="4" w:space="0" w:shadow="0" w:frame="0"/>
               <w:left w:val="single" w:color="000000" w:sz="4" w:space="0" w:shadow="0" w:frame="0"/>
@@ -6704,7 +6733,7 @@
         </w:tc>
         <w:tc>
           <w:tcPr>
-            <w:tcW w:type="dxa" w:w="1379"/>
+            <w:tcW w:type="dxa" w:w="1380"/>
             <w:tcBorders>
               <w:top w:val="single" w:color="000000" w:sz="4" w:space="0" w:shadow="0" w:frame="0"/>
               <w:left w:val="single" w:color="000000" w:sz="4" w:space="0" w:shadow="0" w:frame="0"/>
@@ -6888,7 +6917,7 @@
         </w:tc>
         <w:tc>
           <w:tcPr>
-            <w:tcW w:type="dxa" w:w="923"/>
+            <w:tcW w:type="dxa" w:w="924"/>
             <w:tcBorders>
               <w:top w:val="single" w:color="000000" w:sz="4" w:space="0" w:shadow="0" w:frame="0"/>
               <w:left w:val="single" w:color="000000" w:sz="4" w:space="0" w:shadow="0" w:frame="0"/>
@@ -6927,7 +6956,7 @@
         </w:tc>
         <w:tc>
           <w:tcPr>
-            <w:tcW w:type="dxa" w:w="734"/>
+            <w:tcW w:type="dxa" w:w="735"/>
             <w:tcBorders>
               <w:top w:val="single" w:color="000000" w:sz="4" w:space="0" w:shadow="0" w:frame="0"/>
               <w:left w:val="single" w:color="000000" w:sz="4" w:space="0" w:shadow="0" w:frame="0"/>
@@ -7006,11 +7035,11 @@
           <w:shd w:val="clear" w:color="auto" w:fill="cadfff"/>
         </w:tblPrEx>
         <w:trPr>
-          <w:trHeight w:val="3106" w:hRule="atLeast"/>
+          <w:trHeight w:val="3606" w:hRule="atLeast"/>
         </w:trPr>
         <w:tc>
           <w:tcPr>
-            <w:tcW w:type="dxa" w:w="448"/>
+            <w:tcW w:type="dxa" w:w="447"/>
             <w:tcBorders>
               <w:top w:val="single" w:color="000000" w:sz="4" w:space="0" w:shadow="0" w:frame="0"/>
               <w:left w:val="single" w:color="000000" w:sz="4" w:space="0" w:shadow="0" w:frame="0"/>
@@ -7084,7 +7113,67 @@
                 <w:rtl w:val="0"/>
                 <w:lang w:val="it-IT"/>
               </w:rPr>
-              <w:t>Ricerca con 0 come parametcon un cliente presente il quale ha N spese</w:t>
+              <w:t>Ricerca con 0 come paramet</w:t>
+            </w:r>
+            <w:r>
+              <w:rPr>
+                <w:rFonts w:ascii="Calibri" w:hAnsi="Calibri"/>
+                <w:sz w:val="20"/>
+                <w:szCs w:val="20"/>
+                <w:rtl w:val="0"/>
+                <w:lang w:val="it-IT"/>
+              </w:rPr>
+              <w:t xml:space="preserve">ro </w:t>
+            </w:r>
+            <w:r>
+              <w:rPr>
+                <w:rFonts w:ascii="Calibri" w:hAnsi="Calibri"/>
+                <w:sz w:val="20"/>
+                <w:szCs w:val="20"/>
+                <w:rtl w:val="0"/>
+                <w:lang w:val="it-IT"/>
+              </w:rPr>
+              <w:t>con un cliente presente il quale ha</w:t>
+            </w:r>
+            <w:r>
+              <w:rPr>
+                <w:rFonts w:ascii="Calibri" w:hAnsi="Calibri"/>
+                <w:sz w:val="20"/>
+                <w:szCs w:val="20"/>
+                <w:rtl w:val="0"/>
+                <w:lang w:val="it-IT"/>
+              </w:rPr>
+              <w:t xml:space="preserve"> pi</w:t>
+            </w:r>
+            <w:r>
+              <w:rPr>
+                <w:rFonts w:ascii="Calibri" w:hAnsi="Calibri" w:hint="default"/>
+                <w:sz w:val="20"/>
+                <w:szCs w:val="20"/>
+                <w:rtl w:val="0"/>
+                <w:lang w:val="it-IT"/>
+              </w:rPr>
+              <w:t xml:space="preserve">ù </w:t>
+            </w:r>
+            <w:r>
+              <w:rPr>
+                <w:rFonts w:ascii="Calibri" w:hAnsi="Calibri"/>
+                <w:sz w:val="20"/>
+                <w:szCs w:val="20"/>
+                <w:rtl w:val="0"/>
+                <w:lang w:val="it-IT"/>
+              </w:rPr>
+              <w:t>di</w:t>
+            </w:r>
+            <w:r>
+              <w:rPr>
+                <w:rFonts w:ascii="Calibri" w:hAnsi="Calibri"/>
+                <w:sz w:val="20"/>
+                <w:szCs w:val="20"/>
+                <w:rtl w:val="0"/>
+                <w:lang w:val="it-IT"/>
+              </w:rPr>
+              <w:t xml:space="preserve"> N spese</w:t>
             </w:r>
           </w:p>
           <w:p>
@@ -7116,7 +7205,7 @@
         </w:tc>
         <w:tc>
           <w:tcPr>
-            <w:tcW w:type="dxa" w:w="2387"/>
+            <w:tcW w:type="dxa" w:w="2386"/>
             <w:tcBorders>
               <w:top w:val="single" w:color="000000" w:sz="4" w:space="0" w:shadow="0" w:frame="0"/>
               <w:left w:val="single" w:color="000000" w:sz="4" w:space="0" w:shadow="0" w:frame="0"/>
@@ -7282,7 +7371,7 @@
                 <w:rtl w:val="0"/>
                 <w:lang w:val="it-IT"/>
               </w:rPr>
-              <w:t>SPESE CLIENTE: =</w:t>
+              <w:t xml:space="preserve">SPESE CLIENTE: </w:t>
             </w:r>
             <w:r>
               <w:rPr>
@@ -7294,7 +7383,7 @@
                 <w:rtl w:val="0"/>
                 <w:lang w:val="it-IT"/>
               </w:rPr>
-              <w:t>N</w:t>
+              <w:t>Tutti i clienti trovati nell'esito del report con &gt;N</w:t>
             </w:r>
           </w:p>
           <w:p>
@@ -7340,7 +7429,7 @@
         </w:tc>
         <w:tc>
           <w:tcPr>
-            <w:tcW w:type="dxa" w:w="1379"/>
+            <w:tcW w:type="dxa" w:w="1380"/>
             <w:tcBorders>
               <w:top w:val="single" w:color="000000" w:sz="4" w:space="0" w:shadow="0" w:frame="0"/>
               <w:left w:val="single" w:color="000000" w:sz="4" w:space="0" w:shadow="0" w:frame="0"/>
@@ -7524,7 +7613,7 @@
         </w:tc>
         <w:tc>
           <w:tcPr>
-            <w:tcW w:type="dxa" w:w="923"/>
+            <w:tcW w:type="dxa" w:w="924"/>
             <w:tcBorders>
               <w:top w:val="single" w:color="000000" w:sz="4" w:space="0" w:shadow="0" w:frame="0"/>
               <w:left w:val="single" w:color="000000" w:sz="4" w:space="0" w:shadow="0" w:frame="0"/>
@@ -7563,7 +7652,7 @@
         </w:tc>
         <w:tc>
           <w:tcPr>
-            <w:tcW w:type="dxa" w:w="734"/>
+            <w:tcW w:type="dxa" w:w="735"/>
             <w:tcBorders>
               <w:top w:val="single" w:color="000000" w:sz="4" w:space="0" w:shadow="0" w:frame="0"/>
               <w:left w:val="single" w:color="000000" w:sz="4" w:space="0" w:shadow="0" w:frame="0"/>
@@ -7642,11 +7731,11 @@
           <w:shd w:val="clear" w:color="auto" w:fill="cadfff"/>
         </w:tblPrEx>
         <w:trPr>
-          <w:trHeight w:val="2846" w:hRule="atLeast"/>
+          <w:trHeight w:val="2856" w:hRule="atLeast"/>
         </w:trPr>
         <w:tc>
           <w:tcPr>
-            <w:tcW w:type="dxa" w:w="448"/>
+            <w:tcW w:type="dxa" w:w="447"/>
             <w:tcBorders>
               <w:top w:val="single" w:color="000000" w:sz="4" w:space="0" w:shadow="0" w:frame="0"/>
               <w:left w:val="single" w:color="000000" w:sz="4" w:space="0" w:shadow="0" w:frame="0"/>
@@ -7752,7 +7841,7 @@
         </w:tc>
         <w:tc>
           <w:tcPr>
-            <w:tcW w:type="dxa" w:w="2387"/>
+            <w:tcW w:type="dxa" w:w="2386"/>
             <w:tcBorders>
               <w:top w:val="single" w:color="000000" w:sz="4" w:space="0" w:shadow="0" w:frame="0"/>
               <w:left w:val="single" w:color="000000" w:sz="4" w:space="0" w:shadow="0" w:frame="0"/>
@@ -7976,7 +8065,7 @@
         </w:tc>
         <w:tc>
           <w:tcPr>
-            <w:tcW w:type="dxa" w:w="1379"/>
+            <w:tcW w:type="dxa" w:w="1380"/>
             <w:tcBorders>
               <w:top w:val="single" w:color="000000" w:sz="4" w:space="0" w:shadow="0" w:frame="0"/>
               <w:left w:val="single" w:color="000000" w:sz="4" w:space="0" w:shadow="0" w:frame="0"/>
@@ -8160,7 +8249,7 @@
         </w:tc>
         <w:tc>
           <w:tcPr>
-            <w:tcW w:type="dxa" w:w="923"/>
+            <w:tcW w:type="dxa" w:w="924"/>
             <w:tcBorders>
               <w:top w:val="single" w:color="000000" w:sz="4" w:space="0" w:shadow="0" w:frame="0"/>
               <w:left w:val="single" w:color="000000" w:sz="4" w:space="0" w:shadow="0" w:frame="0"/>
@@ -8199,7 +8288,7 @@
         </w:tc>
         <w:tc>
           <w:tcPr>
-            <w:tcW w:type="dxa" w:w="734"/>
+            <w:tcW w:type="dxa" w:w="735"/>
             <w:tcBorders>
               <w:top w:val="single" w:color="000000" w:sz="4" w:space="0" w:shadow="0" w:frame="0"/>
               <w:left w:val="single" w:color="000000" w:sz="4" w:space="0" w:shadow="0" w:frame="0"/>
@@ -8278,11 +8367,11 @@
           <w:shd w:val="clear" w:color="auto" w:fill="cadfff"/>
         </w:tblPrEx>
         <w:trPr>
-          <w:trHeight w:val="3366" w:hRule="atLeast"/>
+          <w:trHeight w:val="3376" w:hRule="atLeast"/>
         </w:trPr>
         <w:tc>
           <w:tcPr>
-            <w:tcW w:type="dxa" w:w="448"/>
+            <w:tcW w:type="dxa" w:w="447"/>
             <w:tcBorders>
               <w:top w:val="single" w:color="000000" w:sz="4" w:space="0" w:shadow="0" w:frame="0"/>
               <w:left w:val="single" w:color="000000" w:sz="4" w:space="0" w:shadow="0" w:frame="0"/>
@@ -8388,7 +8477,7 @@
         </w:tc>
         <w:tc>
           <w:tcPr>
-            <w:tcW w:type="dxa" w:w="2387"/>
+            <w:tcW w:type="dxa" w:w="2386"/>
             <w:tcBorders>
               <w:top w:val="single" w:color="000000" w:sz="4" w:space="0" w:shadow="0" w:frame="0"/>
               <w:left w:val="single" w:color="000000" w:sz="4" w:space="0" w:shadow="0" w:frame="0"/>
@@ -8612,7 +8701,7 @@
         </w:tc>
         <w:tc>
           <w:tcPr>
-            <w:tcW w:type="dxa" w:w="1379"/>
+            <w:tcW w:type="dxa" w:w="1380"/>
             <w:tcBorders>
               <w:top w:val="single" w:color="000000" w:sz="4" w:space="0" w:shadow="0" w:frame="0"/>
               <w:left w:val="single" w:color="000000" w:sz="4" w:space="0" w:shadow="0" w:frame="0"/>
@@ -8970,7 +9059,7 @@
         </w:tc>
         <w:tc>
           <w:tcPr>
-            <w:tcW w:type="dxa" w:w="923"/>
+            <w:tcW w:type="dxa" w:w="924"/>
             <w:tcBorders>
               <w:top w:val="single" w:color="000000" w:sz="4" w:space="0" w:shadow="0" w:frame="0"/>
               <w:left w:val="single" w:color="000000" w:sz="4" w:space="0" w:shadow="0" w:frame="0"/>
@@ -9009,7 +9098,7 @@
         </w:tc>
         <w:tc>
           <w:tcPr>
-            <w:tcW w:type="dxa" w:w="734"/>
+            <w:tcW w:type="dxa" w:w="735"/>
             <w:tcBorders>
               <w:top w:val="single" w:color="000000" w:sz="4" w:space="0" w:shadow="0" w:frame="0"/>
               <w:left w:val="single" w:color="000000" w:sz="4" w:space="0" w:shadow="0" w:frame="0"/>
@@ -9088,11 +9177,11 @@
           <w:shd w:val="clear" w:color="auto" w:fill="cadfff"/>
         </w:tblPrEx>
         <w:trPr>
-          <w:trHeight w:val="3886" w:hRule="atLeast"/>
+          <w:trHeight w:val="3896" w:hRule="atLeast"/>
         </w:trPr>
         <w:tc>
           <w:tcPr>
-            <w:tcW w:type="dxa" w:w="448"/>
+            <w:tcW w:type="dxa" w:w="447"/>
             <w:tcBorders>
               <w:top w:val="single" w:color="000000" w:sz="4" w:space="0" w:shadow="0" w:frame="0"/>
               <w:left w:val="single" w:color="000000" w:sz="4" w:space="0" w:shadow="0" w:frame="0"/>
@@ -9218,7 +9307,7 @@
         </w:tc>
         <w:tc>
           <w:tcPr>
-            <w:tcW w:type="dxa" w:w="2387"/>
+            <w:tcW w:type="dxa" w:w="2386"/>
             <w:tcBorders>
               <w:top w:val="single" w:color="000000" w:sz="4" w:space="0" w:shadow="0" w:frame="0"/>
               <w:left w:val="single" w:color="000000" w:sz="4" w:space="0" w:shadow="0" w:frame="0"/>
@@ -9442,7 +9531,7 @@
         </w:tc>
         <w:tc>
           <w:tcPr>
-            <w:tcW w:type="dxa" w:w="1379"/>
+            <w:tcW w:type="dxa" w:w="1380"/>
             <w:tcBorders>
               <w:top w:val="single" w:color="000000" w:sz="4" w:space="0" w:shadow="0" w:frame="0"/>
               <w:left w:val="single" w:color="000000" w:sz="4" w:space="0" w:shadow="0" w:frame="0"/>
@@ -9800,7 +9889,7 @@
         </w:tc>
         <w:tc>
           <w:tcPr>
-            <w:tcW w:type="dxa" w:w="923"/>
+            <w:tcW w:type="dxa" w:w="924"/>
             <w:tcBorders>
               <w:top w:val="single" w:color="000000" w:sz="4" w:space="0" w:shadow="0" w:frame="0"/>
               <w:left w:val="single" w:color="000000" w:sz="4" w:space="0" w:shadow="0" w:frame="0"/>
@@ -9839,7 +9928,7 @@
         </w:tc>
         <w:tc>
           <w:tcPr>
-            <w:tcW w:type="dxa" w:w="734"/>
+            <w:tcW w:type="dxa" w:w="735"/>
             <w:tcBorders>
               <w:top w:val="single" w:color="000000" w:sz="4" w:space="0" w:shadow="0" w:frame="0"/>
               <w:left w:val="single" w:color="000000" w:sz="4" w:space="0" w:shadow="0" w:frame="0"/>
@@ -9934,7 +10023,7 @@
           <w:tab w:val="left" w:pos="9132"/>
         </w:tabs>
         <w:suppressAutoHyphens w:val="1"/>
-        <w:ind w:left="216" w:hanging="216"/>
+        <w:ind w:left="324" w:hanging="324"/>
       </w:pPr>
       <w:r>
         <w:rPr>

</xml_diff>